<commit_message>
Slide introduzione e continuazione appunti
</commit_message>
<xml_diff>
--- a/Appunti/IS Semplice (per davvero).docx
+++ b/Appunti/IS Semplice (per davvero).docx
@@ -142,7 +142,13 @@
         </w:numPr>
       </w:pPr>
       <w:r>
-        <w:t>Glossario delle parole chiave:</w:t>
+        <w:t xml:space="preserve">Glossario </w:t>
+      </w:r>
+      <w:r>
+        <w:t xml:space="preserve">(termini specifici del dominio di interesse) </w:t>
+      </w:r>
+      <w:r>
+        <w:t>delle parole chiave:</w:t>
       </w:r>
     </w:p>
     <w:p>
@@ -548,7 +554,1325 @@
       </w:pPr>
     </w:p>
     <w:p/>
+    <w:p/>
+    <w:p/>
+    <w:p>
+      <w:pPr>
+        <w:rPr>
+          <w:u w:val="single"/>
+        </w:rPr>
+      </w:pPr>
+      <w:r>
+        <w:rPr>
+          <w:u w:val="single"/>
+        </w:rPr>
+        <w:lastRenderedPageBreak/>
+        <w:t>04/10/2022: Introduzione (slide omonima)</w:t>
+      </w:r>
+      <w:r>
+        <w:rPr>
+          <w:u w:val="single"/>
+        </w:rPr>
+        <w:t>: obiettivi, metodo, concetti chiave</w:t>
+      </w:r>
+    </w:p>
+    <w:p/>
+    <w:p>
+      <w:r>
+        <w:t>(Eventuali approfondimenti:</w:t>
+      </w:r>
+    </w:p>
+    <w:p>
+      <w:hyperlink r:id="rId7" w:history="1">
+        <w:r>
+          <w:rPr>
+            <w:rStyle w:val="Collegamentoipertestuale"/>
+          </w:rPr>
+          <w:t>http://worrydream.com/refs/Brooks-NoSilverBullet.pdf</w:t>
+        </w:r>
+      </w:hyperlink>
+      <w:r>
+        <w:t xml:space="preserve"> </w:t>
+      </w:r>
+    </w:p>
+    <w:p>
+      <w:hyperlink r:id="rId8" w:history="1">
+        <w:r>
+          <w:rPr>
+            <w:rStyle w:val="Collegamentoipertestuale"/>
+          </w:rPr>
+          <w:t>https://www.acm.org/binaries/content/assets/membership/images2/fac-stu-poster-code.pdf</w:t>
+        </w:r>
+      </w:hyperlink>
+      <w:r>
+        <w:t>)</w:t>
+      </w:r>
+    </w:p>
+    <w:p>
+      <w:pPr>
+        <w:rPr>
+          <w:u w:val="single"/>
+        </w:rPr>
+      </w:pPr>
+    </w:p>
+    <w:p>
+      <w:r>
+        <w:t>Apprendiamo metodi e pratiche di lavoro alla base della professione informatica</w:t>
+      </w:r>
+      <w:r>
+        <w:t>.</w:t>
+      </w:r>
+    </w:p>
+    <w:p>
+      <w:pPr>
+        <w:pStyle w:val="Paragrafoelenco"/>
+        <w:numPr>
+          <w:ilvl w:val="0"/>
+          <w:numId w:val="2"/>
+        </w:numPr>
+      </w:pPr>
+      <w:r>
+        <w:t>Gestire il tempo</w:t>
+      </w:r>
+      <w:r>
+        <w:t xml:space="preserve"> </w:t>
+      </w:r>
+      <w:r>
+        <w:sym w:font="Wingdings" w:char="F0E0"/>
+      </w:r>
+      <w:r>
+        <w:t xml:space="preserve"> </w:t>
+      </w:r>
+      <w:r>
+        <w:t>Ri</w:t>
+      </w:r>
+      <w:r>
+        <w:t>sorsa scarsa</w:t>
+      </w:r>
+      <w:r>
+        <w:t xml:space="preserve"> con numerose scadenze</w:t>
+      </w:r>
+    </w:p>
+    <w:p>
+      <w:pPr>
+        <w:pStyle w:val="Paragrafoelenco"/>
+        <w:numPr>
+          <w:ilvl w:val="1"/>
+          <w:numId w:val="2"/>
+        </w:numPr>
+      </w:pPr>
+      <w:r>
+        <w:t>Disponibilità, scadenze, conflitti, priorità</w:t>
+      </w:r>
+    </w:p>
+    <w:p>
+      <w:pPr>
+        <w:pStyle w:val="Paragrafoelenco"/>
+        <w:numPr>
+          <w:ilvl w:val="0"/>
+          <w:numId w:val="2"/>
+        </w:numPr>
+      </w:pPr>
+      <w:r>
+        <w:t>Collaborare</w:t>
+      </w:r>
+      <w:r>
+        <w:t xml:space="preserve"> </w:t>
+      </w:r>
+      <w:r>
+        <w:sym w:font="Wingdings" w:char="F0E0"/>
+      </w:r>
+      <w:r>
+        <w:t xml:space="preserve"> I compiti da svolgere richiedono molto tempo per un singolo individuo</w:t>
+      </w:r>
+    </w:p>
+    <w:p>
+      <w:pPr>
+        <w:pStyle w:val="Paragrafoelenco"/>
+        <w:numPr>
+          <w:ilvl w:val="1"/>
+          <w:numId w:val="2"/>
+        </w:numPr>
+      </w:pPr>
+      <w:r>
+        <w:t>Fissare obiettivi, dividersi compiti, verificare progressi, riportare difficoltà</w:t>
+      </w:r>
+    </w:p>
+    <w:p>
+      <w:pPr>
+        <w:pStyle w:val="Paragrafoelenco"/>
+        <w:numPr>
+          <w:ilvl w:val="0"/>
+          <w:numId w:val="2"/>
+        </w:numPr>
+      </w:pPr>
+      <w:r>
+        <w:t>Assumersi responsabilità</w:t>
+      </w:r>
+      <w:r>
+        <w:t xml:space="preserve"> </w:t>
+      </w:r>
+      <w:r>
+        <w:sym w:font="Wingdings" w:char="F0E0"/>
+      </w:r>
+      <w:r>
+        <w:t xml:space="preserve"> Incarico per garantire una partecipazione equa, di qualità e rispetto a chi ha assegnato un </w:t>
+      </w:r>
+      <w:r>
+        <w:t>compito</w:t>
+      </w:r>
+    </w:p>
+    <w:p>
+      <w:pPr>
+        <w:pStyle w:val="Paragrafoelenco"/>
+        <w:numPr>
+          <w:ilvl w:val="1"/>
+          <w:numId w:val="2"/>
+        </w:numPr>
+      </w:pPr>
+      <w:r>
+        <w:t>F</w:t>
+      </w:r>
+      <w:r>
+        <w:t xml:space="preserve">are quanto pattuito, agire al meglio delle proprie capacità, auto-valutarsi prima di valutare </w:t>
+      </w:r>
+    </w:p>
+    <w:p>
+      <w:pPr>
+        <w:pStyle w:val="Paragrafoelenco"/>
+        <w:numPr>
+          <w:ilvl w:val="1"/>
+          <w:numId w:val="2"/>
+        </w:numPr>
+      </w:pPr>
+      <w:r>
+        <w:t>Usare strumenti allo stato dell’arte (sia consolidato in un ambito che una cosa attuale)</w:t>
+      </w:r>
+    </w:p>
+    <w:p>
+      <w:pPr>
+        <w:pStyle w:val="Paragrafoelenco"/>
+        <w:numPr>
+          <w:ilvl w:val="0"/>
+          <w:numId w:val="2"/>
+        </w:numPr>
+      </w:pPr>
+      <w:r>
+        <w:t>Auto-apprendere</w:t>
+      </w:r>
+      <w:r>
+        <w:t xml:space="preserve"> </w:t>
+      </w:r>
+      <w:r>
+        <w:sym w:font="Wingdings" w:char="F0E0"/>
+      </w:r>
+      <w:r>
+        <w:t xml:space="preserve"> Cercare di “stare al passo” con le tecnologie e con le competenze richieste</w:t>
+      </w:r>
+      <w:r>
+        <w:t xml:space="preserve"> (avvicinandosi allo stato dell’arte)</w:t>
+      </w:r>
+    </w:p>
+    <w:p>
+      <w:pPr>
+        <w:pStyle w:val="Paragrafoelenco"/>
+        <w:numPr>
+          <w:ilvl w:val="1"/>
+          <w:numId w:val="2"/>
+        </w:numPr>
+      </w:pPr>
+      <w:r>
+        <w:t>“Imparare a imparare”, essenziale competenza trasversale</w:t>
+      </w:r>
+    </w:p>
+    <w:p>
+      <w:pPr>
+        <w:rPr>
+          <w:u w:val="single"/>
+        </w:rPr>
+      </w:pPr>
+    </w:p>
+    <w:p>
+      <w:r>
+        <w:t>L’obiettivo è cercare di:</w:t>
+      </w:r>
+    </w:p>
+    <w:p>
+      <w:pPr>
+        <w:pStyle w:val="Paragrafoelenco"/>
+        <w:numPr>
+          <w:ilvl w:val="0"/>
+          <w:numId w:val="2"/>
+        </w:numPr>
+      </w:pPr>
+      <w:r>
+        <w:t>trasmettere dei concetti su cui si elabora da chi le usa e chi le insegna attivamente</w:t>
+      </w:r>
+    </w:p>
+    <w:p>
+      <w:pPr>
+        <w:pStyle w:val="Paragrafoelenco"/>
+        <w:numPr>
+          <w:ilvl w:val="0"/>
+          <w:numId w:val="2"/>
+        </w:numPr>
+      </w:pPr>
+      <w:r>
+        <w:t>p</w:t>
+      </w:r>
+      <w:r>
+        <w:t>er avvicinarci a modo di lavorare (way of working) professionale</w:t>
+      </w:r>
+      <w:r>
+        <w:t xml:space="preserve">, </w:t>
+      </w:r>
+      <w:r>
+        <w:t>«operante allo stato dell’arte»</w:t>
+      </w:r>
+      <w:r>
+        <w:t>, p</w:t>
+      </w:r>
+      <w:r>
+        <w:t>er conoscenze tecnologiche e metodologiche</w:t>
+      </w:r>
+    </w:p>
+    <w:p/>
+    <w:p>
+      <w:r>
+        <w:t>La conoscenza passa dalla comprensione profonda, sperimentata, dei significati</w:t>
+      </w:r>
+    </w:p>
+    <w:p>
+      <w:pPr>
+        <w:pStyle w:val="Paragrafoelenco"/>
+        <w:numPr>
+          <w:ilvl w:val="0"/>
+          <w:numId w:val="2"/>
+        </w:numPr>
+      </w:pPr>
+      <w:r>
+        <w:t>Non ricordare, ma riconoscere (so chi sei …)</w:t>
+      </w:r>
+    </w:p>
+    <w:p>
+      <w:r>
+        <w:t xml:space="preserve">Vogliamo fissare tali conoscenze in un </w:t>
+      </w:r>
+      <w:r>
+        <w:rPr>
+          <w:u w:val="single"/>
+        </w:rPr>
+        <w:t>glossario</w:t>
+      </w:r>
+    </w:p>
+    <w:p>
+      <w:pPr>
+        <w:pStyle w:val="Paragrafoelenco"/>
+        <w:numPr>
+          <w:ilvl w:val="0"/>
+          <w:numId w:val="2"/>
+        </w:numPr>
+      </w:pPr>
+      <w:r>
+        <w:t>Raccolta di termini/concetti centrali al dominio SWE</w:t>
+      </w:r>
+    </w:p>
+    <w:p>
+      <w:pPr>
+        <w:pStyle w:val="Paragrafoelenco"/>
+        <w:numPr>
+          <w:ilvl w:val="0"/>
+          <w:numId w:val="2"/>
+        </w:numPr>
+      </w:pPr>
+      <w:r>
+        <w:t>Registrati in modo da facilitarne la localizzazione</w:t>
+      </w:r>
+    </w:p>
+    <w:p>
+      <w:pPr>
+        <w:pStyle w:val="Paragrafoelenco"/>
+        <w:numPr>
+          <w:ilvl w:val="0"/>
+          <w:numId w:val="2"/>
+        </w:numPr>
+      </w:pPr>
+      <w:r>
+        <w:t>Corredati dalla nostra personale specifica del loro significato e ogni altra informazione utile a riconoscerli</w:t>
+      </w:r>
+    </w:p>
+    <w:p>
+      <w:r>
+        <w:t>Vogliamo raffinarne costantemente la comprensione</w:t>
+      </w:r>
+    </w:p>
+    <w:p>
+      <w:pPr>
+        <w:pStyle w:val="Paragrafoelenco"/>
+        <w:numPr>
+          <w:ilvl w:val="0"/>
+          <w:numId w:val="2"/>
+        </w:numPr>
+      </w:pPr>
+      <w:r>
+        <w:t>Legando la teoria (quanto ascoltato) con la pratica (quanto riscontrato)</w:t>
+      </w:r>
+    </w:p>
+    <w:p/>
+    <w:p>
+      <w:r>
+        <w:t xml:space="preserve">Tramite un </w:t>
+      </w:r>
+      <w:r>
+        <w:rPr>
+          <w:u w:val="single"/>
+        </w:rPr>
+        <w:t>progetto</w:t>
+      </w:r>
+      <w:r>
+        <w:t xml:space="preserve"> didattico collaborativo</w:t>
+      </w:r>
+      <w:r>
+        <w:t xml:space="preserve"> (a scopo di learning, rispetto ad un futuro professionale)</w:t>
+      </w:r>
+    </w:p>
+    <w:p>
+      <w:pPr>
+        <w:pStyle w:val="Paragrafoelenco"/>
+        <w:numPr>
+          <w:ilvl w:val="0"/>
+          <w:numId w:val="2"/>
+        </w:numPr>
+      </w:pPr>
+      <w:r>
+        <w:t>Promosso da un proponente esterno</w:t>
+      </w:r>
+    </w:p>
+    <w:p>
+      <w:pPr>
+        <w:pStyle w:val="Paragrafoelenco"/>
+        <w:numPr>
+          <w:ilvl w:val="0"/>
+          <w:numId w:val="2"/>
+        </w:numPr>
+      </w:pPr>
+      <w:r>
+        <w:t>Con esigenze e obiettivi funzionali innovativi</w:t>
+      </w:r>
+    </w:p>
+    <w:p>
+      <w:pPr>
+        <w:pStyle w:val="Paragrafoelenco"/>
+        <w:numPr>
+          <w:ilvl w:val="0"/>
+          <w:numId w:val="2"/>
+        </w:numPr>
+      </w:pPr>
+      <w:r>
+        <w:t>Complesso, impegnativo, visionario</w:t>
+      </w:r>
+    </w:p>
+    <w:p>
+      <w:pPr>
+        <w:pStyle w:val="Paragrafoelenco"/>
+        <w:numPr>
+          <w:ilvl w:val="0"/>
+          <w:numId w:val="2"/>
+        </w:numPr>
+      </w:pPr>
+      <w:r>
+        <w:t>Tecnologicamente avanzato</w:t>
+      </w:r>
+    </w:p>
+    <w:p>
+      <w:r>
+        <w:t xml:space="preserve">Occorre fare attenzione alle norme e regole, per </w:t>
+      </w:r>
+      <w:r>
+        <w:rPr>
+          <w:i/>
+          <w:iCs/>
+        </w:rPr>
+        <w:t>non inabissarsi e sparire dai radar</w:t>
+      </w:r>
+      <w:r>
+        <w:t xml:space="preserve"> (modalità sottomarino)</w:t>
+      </w:r>
+    </w:p>
+    <w:p>
+      <w:r>
+        <w:t xml:space="preserve">In generale (definizione di </w:t>
+      </w:r>
+      <w:r>
+        <w:t>Harold Kerzner</w:t>
+      </w:r>
+      <w:r>
+        <w:t>, autore di “Project Management” ed esperto mondiale in materia)</w:t>
+      </w:r>
+    </w:p>
+    <w:p>
+      <w:r>
+        <w:rPr>
+          <w:u w:val="single"/>
+        </w:rPr>
+        <w:t>Progetto</w:t>
+      </w:r>
+      <w:r>
+        <w:t>:</w:t>
+      </w:r>
+      <w:r>
+        <w:t xml:space="preserve"> Insieme di attività che</w:t>
+      </w:r>
+    </w:p>
+    <w:p>
+      <w:pPr>
+        <w:pStyle w:val="Paragrafoelenco"/>
+        <w:numPr>
+          <w:ilvl w:val="2"/>
+          <w:numId w:val="2"/>
+        </w:numPr>
+        <w:ind w:left="1068"/>
+      </w:pPr>
+      <w:r>
+        <w:t>Devono raggiungere determinati obiettivi a partire da determinate specifiche</w:t>
+      </w:r>
+      <w:r>
+        <w:t xml:space="preserve"> (rispondendo ai </w:t>
+      </w:r>
+      <w:r>
+        <w:rPr>
+          <w:i/>
+          <w:iCs/>
+        </w:rPr>
+        <w:t>needs-bisogni</w:t>
+      </w:r>
+      <w:r>
+        <w:t>)</w:t>
+      </w:r>
+    </w:p>
+    <w:p>
+      <w:pPr>
+        <w:pStyle w:val="Paragrafoelenco"/>
+        <w:numPr>
+          <w:ilvl w:val="2"/>
+          <w:numId w:val="2"/>
+        </w:numPr>
+        <w:ind w:left="1068"/>
+      </w:pPr>
+      <w:r>
+        <w:t>Hanno una data d’inizio e una data di fine fissate</w:t>
+      </w:r>
+    </w:p>
+    <w:p>
+      <w:pPr>
+        <w:pStyle w:val="Paragrafoelenco"/>
+        <w:numPr>
+          <w:ilvl w:val="2"/>
+          <w:numId w:val="2"/>
+        </w:numPr>
+        <w:ind w:left="1068"/>
+      </w:pPr>
+      <w:r>
+        <w:t>Dispongono di risorse limitate (persone, tempo, denaro, strumenti)</w:t>
+      </w:r>
+    </w:p>
+    <w:p>
+      <w:pPr>
+        <w:pStyle w:val="Paragrafoelenco"/>
+        <w:numPr>
+          <w:ilvl w:val="2"/>
+          <w:numId w:val="2"/>
+        </w:numPr>
+        <w:ind w:left="1068"/>
+      </w:pPr>
+      <w:r>
+        <w:t>Consumano tali risorse nel loro svolgersi</w:t>
+      </w:r>
+    </w:p>
+    <w:p>
+      <w:pPr>
+        <w:ind w:left="-720" w:firstLine="708"/>
+      </w:pPr>
+      <w:r>
+        <w:t>L’uscita di un progetto è un prodotto composito</w:t>
+      </w:r>
+    </w:p>
+    <w:p>
+      <w:pPr>
+        <w:pStyle w:val="Paragrafoelenco"/>
+        <w:numPr>
+          <w:ilvl w:val="1"/>
+          <w:numId w:val="2"/>
+        </w:numPr>
+        <w:ind w:left="348"/>
+      </w:pPr>
+      <w:r>
+        <w:t>SW sorgente/eseguibile, librerie, documenti, manuali</w:t>
+      </w:r>
+    </w:p>
+    <w:p/>
+    <w:p>
+      <w:r>
+        <w:t xml:space="preserve">La vera definizione in ambito universitario è </w:t>
+      </w:r>
+      <w:r>
+        <w:rPr>
+          <w:i/>
+          <w:iCs/>
+        </w:rPr>
+        <w:t>assignment</w:t>
+      </w:r>
+      <w:r>
+        <w:t>, quindi un compito specifico assegnato e gestito in maniera flessibile, sia di chi impone la scadenza, sia di chi lo esegue.</w:t>
+      </w:r>
+    </w:p>
+    <w:p>
+      <w:r>
+        <w:lastRenderedPageBreak/>
+        <w:t>I costituenti di un progetto sono:</w:t>
+      </w:r>
+    </w:p>
+    <w:p>
+      <w:pPr>
+        <w:pStyle w:val="Paragrafoelenco"/>
+        <w:numPr>
+          <w:ilvl w:val="0"/>
+          <w:numId w:val="2"/>
+        </w:numPr>
+      </w:pPr>
+      <w:r>
+        <w:t>Pianificazione</w:t>
+      </w:r>
+      <w:r>
+        <w:t xml:space="preserve"> </w:t>
+      </w:r>
+      <w:r>
+        <w:sym w:font="Wingdings" w:char="F0E0"/>
+      </w:r>
+      <w:r>
+        <w:t xml:space="preserve"> Studiare la natura del problema e capire come impostare le attività</w:t>
+      </w:r>
+      <w:r>
+        <w:t xml:space="preserve"> sulla base della domanda</w:t>
+      </w:r>
+    </w:p>
+    <w:p>
+      <w:pPr>
+        <w:pStyle w:val="Paragrafoelenco"/>
+        <w:numPr>
+          <w:ilvl w:val="1"/>
+          <w:numId w:val="2"/>
+        </w:numPr>
+      </w:pPr>
+      <w:r>
+        <w:t>Gestire risorse (persone, tempo, denaro, strumenti) in modo responsabile, in funzione degli obiettivi</w:t>
+      </w:r>
+    </w:p>
+    <w:p>
+      <w:pPr>
+        <w:pStyle w:val="Paragrafoelenco"/>
+        <w:numPr>
+          <w:ilvl w:val="0"/>
+          <w:numId w:val="2"/>
+        </w:numPr>
+      </w:pPr>
+      <w:r>
+        <w:t>Analisi dei requisiti</w:t>
+      </w:r>
+      <w:r>
+        <w:t xml:space="preserve"> </w:t>
+      </w:r>
+      <w:r>
+        <w:sym w:font="Wingdings" w:char="F0E0"/>
+      </w:r>
+      <w:r>
+        <w:t xml:space="preserve"> </w:t>
+      </w:r>
+      <w:r>
+        <w:t>I needs sono tradotti in prodotti informatici</w:t>
+      </w:r>
+      <w:r>
+        <w:t xml:space="preserve"> (non sapendo come fare, si chiede e dialoga con una serie di interlocutori)</w:t>
+      </w:r>
+    </w:p>
+    <w:p>
+      <w:pPr>
+        <w:pStyle w:val="Paragrafoelenco"/>
+        <w:numPr>
+          <w:ilvl w:val="1"/>
+          <w:numId w:val="2"/>
+        </w:numPr>
+      </w:pPr>
+      <w:r>
+        <w:t>Definire cosa bisogna fare</w:t>
+      </w:r>
+    </w:p>
+    <w:p>
+      <w:pPr>
+        <w:pStyle w:val="Paragrafoelenco"/>
+        <w:numPr>
+          <w:ilvl w:val="0"/>
+          <w:numId w:val="2"/>
+        </w:numPr>
+      </w:pPr>
+      <w:r>
+        <w:t>Progettazione (</w:t>
+      </w:r>
+      <w:r>
+        <w:t>d</w:t>
+      </w:r>
+      <w:r>
+        <w:t>esign)</w:t>
+      </w:r>
+      <w:r>
+        <w:t xml:space="preserve"> </w:t>
+      </w:r>
+      <w:r>
+        <w:sym w:font="Wingdings" w:char="F0E0"/>
+      </w:r>
+      <w:r>
+        <w:t xml:space="preserve"> Trasformare l’idea di comprensione (profonda) del problema in modo attuabile e con una soluzione sensata ed accettabile</w:t>
+      </w:r>
+      <w:r>
+        <w:t>. Qui non si ha una sola soluzione, ma ce ne possono essere tante</w:t>
+      </w:r>
+    </w:p>
+    <w:p>
+      <w:pPr>
+        <w:pStyle w:val="Paragrafoelenco"/>
+        <w:numPr>
+          <w:ilvl w:val="1"/>
+          <w:numId w:val="2"/>
+        </w:numPr>
+      </w:pPr>
+      <w:r>
+        <w:t>Definire come farlo</w:t>
+      </w:r>
+    </w:p>
+    <w:p>
+      <w:pPr>
+        <w:pStyle w:val="Paragrafoelenco"/>
+        <w:numPr>
+          <w:ilvl w:val="0"/>
+          <w:numId w:val="2"/>
+        </w:numPr>
+      </w:pPr>
+      <w:r>
+        <w:t>Realizzazione (implementation)</w:t>
+      </w:r>
+      <w:r>
+        <w:t xml:space="preserve"> </w:t>
+      </w:r>
+      <w:r>
+        <w:sym w:font="Wingdings" w:char="F0E0"/>
+      </w:r>
+      <w:r>
+        <w:t xml:space="preserve"> Creare un utensile (prodotto è </w:t>
+      </w:r>
+      <w:r>
+        <w:t>usabile; quindi,</w:t>
+      </w:r>
+      <w:r>
+        <w:t xml:space="preserve"> una volta creato compie la sua funzione)</w:t>
+      </w:r>
+      <w:r>
+        <w:t>, quindi creare qualcosa che serve effettivamente</w:t>
+      </w:r>
+    </w:p>
+    <w:p>
+      <w:pPr>
+        <w:pStyle w:val="Paragrafoelenco"/>
+        <w:numPr>
+          <w:ilvl w:val="1"/>
+          <w:numId w:val="2"/>
+        </w:numPr>
+      </w:pPr>
+      <w:r>
+        <w:t>Farlo, perseguendo qualità</w:t>
+      </w:r>
+    </w:p>
+    <w:p>
+      <w:pPr>
+        <w:pStyle w:val="Paragrafoelenco"/>
+        <w:numPr>
+          <w:ilvl w:val="1"/>
+          <w:numId w:val="2"/>
+        </w:numPr>
+      </w:pPr>
+      <w:r>
+        <w:t>Accertando l’assenza di errori od omissioni</w:t>
+      </w:r>
+    </w:p>
+    <w:p>
+      <w:pPr>
+        <w:pStyle w:val="Paragrafoelenco"/>
+        <w:numPr>
+          <w:ilvl w:val="1"/>
+          <w:numId w:val="2"/>
+        </w:numPr>
+      </w:pPr>
+      <w:r>
+        <w:t>Accertando che i risultati soddisfino le attese</w:t>
+      </w:r>
+    </w:p>
+    <w:p>
+      <w:r>
+        <w:rPr>
+          <w:noProof/>
+        </w:rPr>
+        <mc:AlternateContent>
+          <mc:Choice Requires="wps">
+            <w:drawing>
+              <wp:anchor distT="0" distB="0" distL="114300" distR="114300" simplePos="0" relativeHeight="251661312" behindDoc="0" locked="0" layoutInCell="1" allowOverlap="1" wp14:anchorId="34E41FFD" wp14:editId="0BC62BDC">
+                <wp:simplePos x="0" y="0"/>
+                <wp:positionH relativeFrom="column">
+                  <wp:posOffset>0</wp:posOffset>
+                </wp:positionH>
+                <wp:positionV relativeFrom="paragraph">
+                  <wp:posOffset>2895600</wp:posOffset>
+                </wp:positionV>
+                <wp:extent cx="4613275" cy="635"/>
+                <wp:effectExtent l="0" t="0" r="0" b="0"/>
+                <wp:wrapSquare wrapText="bothSides"/>
+                <wp:docPr id="2" name="Casella di testo 2"/>
+                <wp:cNvGraphicFramePr/>
+                <a:graphic xmlns:a="http://schemas.openxmlformats.org/drawingml/2006/main">
+                  <a:graphicData uri="http://schemas.microsoft.com/office/word/2010/wordprocessingShape">
+                    <wps:wsp>
+                      <wps:cNvSpPr txBox="1"/>
+                      <wps:spPr>
+                        <a:xfrm>
+                          <a:off x="0" y="0"/>
+                          <a:ext cx="4613275" cy="635"/>
+                        </a:xfrm>
+                        <a:prstGeom prst="rect">
+                          <a:avLst/>
+                        </a:prstGeom>
+                        <a:solidFill>
+                          <a:prstClr val="white"/>
+                        </a:solidFill>
+                        <a:ln>
+                          <a:noFill/>
+                        </a:ln>
+                      </wps:spPr>
+                      <wps:txbx>
+                        <w:txbxContent>
+                          <w:p>
+                            <w:pPr>
+                              <w:pStyle w:val="Didascalia"/>
+                            </w:pPr>
+                            <w:r>
+                              <w:t xml:space="preserve">Figura </w:t>
+                            </w:r>
+                            <w:r>
+                              <w:fldChar w:fldCharType="begin"/>
+                            </w:r>
+                            <w:r>
+                              <w:instrText xml:space="preserve"> SEQ Figura \* ARABIC </w:instrText>
+                            </w:r>
+                            <w:r>
+                              <w:fldChar w:fldCharType="separate"/>
+                            </w:r>
+                            <w:r>
+                              <w:rPr>
+                                <w:noProof/>
+                              </w:rPr>
+                              <w:t>1</w:t>
+                            </w:r>
+                            <w:r>
+                              <w:fldChar w:fldCharType="end"/>
+                            </w:r>
+                            <w:r>
+                              <w:t xml:space="preserve"> - Proveniente da </w:t>
+                            </w:r>
+                            <w:r>
+                              <w:t>https://semat.org/</w:t>
+                            </w:r>
+                          </w:p>
+                        </w:txbxContent>
+                      </wps:txbx>
+                      <wps:bodyPr rot="0" spcFirstLastPara="0" vertOverflow="overflow" horzOverflow="overflow" vert="horz" wrap="square" lIns="0" tIns="0" rIns="0" bIns="0" numCol="1" spcCol="0" rtlCol="0" fromWordArt="0" anchor="t" anchorCtr="0" forceAA="0" compatLnSpc="1">
+                        <a:prstTxWarp prst="textNoShape">
+                          <a:avLst/>
+                        </a:prstTxWarp>
+                        <a:spAutoFit/>
+                      </wps:bodyPr>
+                    </wps:wsp>
+                  </a:graphicData>
+                </a:graphic>
+              </wp:anchor>
+            </w:drawing>
+          </mc:Choice>
+          <mc:Fallback>
+            <w:pict>
+              <v:shapetype w14:anchorId="34E41FFD" id="_x0000_t202" coordsize="21600,21600" o:spt="202" path="m,l,21600r21600,l21600,xe">
+                <v:stroke joinstyle="miter"/>
+                <v:path gradientshapeok="t" o:connecttype="rect"/>
+              </v:shapetype>
+              <v:shape id="Casella di testo 2" o:spid="_x0000_s1026" type="#_x0000_t202" style="position:absolute;margin-left:0;margin-top:228pt;width:363.25pt;height:.05pt;z-index:251661312;visibility:visible;mso-wrap-style:square;mso-wrap-distance-left:9pt;mso-wrap-distance-top:0;mso-wrap-distance-right:9pt;mso-wrap-distance-bottom:0;mso-position-horizontal:absolute;mso-position-horizontal-relative:text;mso-position-vertical:absolute;mso-position-vertical-relative:text;v-text-anchor:top" o:gfxdata="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" stroked="f">
+                <v:textbox style="mso-fit-shape-to-text:t" inset="0,0,0,0">
+                  <w:txbxContent>
+                    <w:p>
+                      <w:pPr>
+                        <w:pStyle w:val="Didascalia"/>
+                      </w:pPr>
+                      <w:r>
+                        <w:t xml:space="preserve">Figura </w:t>
+                      </w:r>
+                      <w:r>
+                        <w:fldChar w:fldCharType="begin"/>
+                      </w:r>
+                      <w:r>
+                        <w:instrText xml:space="preserve"> SEQ Figura \* ARABIC </w:instrText>
+                      </w:r>
+                      <w:r>
+                        <w:fldChar w:fldCharType="separate"/>
+                      </w:r>
+                      <w:r>
+                        <w:rPr>
+                          <w:noProof/>
+                        </w:rPr>
+                        <w:t>1</w:t>
+                      </w:r>
+                      <w:r>
+                        <w:fldChar w:fldCharType="end"/>
+                      </w:r>
+                      <w:r>
+                        <w:t xml:space="preserve"> - Proveniente da </w:t>
+                      </w:r>
+                      <w:r>
+                        <w:t>https://semat.org/</w:t>
+                      </w:r>
+                    </w:p>
+                  </w:txbxContent>
+                </v:textbox>
+                <w10:wrap type="square"/>
+              </v:shape>
+            </w:pict>
+          </mc:Fallback>
+        </mc:AlternateContent>
+      </w:r>
+      <w:r>
+        <w:drawing>
+          <wp:anchor distT="0" distB="0" distL="114300" distR="114300" simplePos="0" relativeHeight="251659264" behindDoc="0" locked="0" layoutInCell="1" allowOverlap="1" wp14:anchorId="49A15815" wp14:editId="7DE50C7C">
+            <wp:simplePos x="0" y="0"/>
+            <wp:positionH relativeFrom="column">
+              <wp:posOffset>0</wp:posOffset>
+            </wp:positionH>
+            <wp:positionV relativeFrom="paragraph">
+              <wp:posOffset>52994</wp:posOffset>
+            </wp:positionV>
+            <wp:extent cx="4613275" cy="2785745"/>
+            <wp:effectExtent l="0" t="0" r="0" b="0"/>
+            <wp:wrapSquare wrapText="bothSides"/>
+            <wp:docPr id="1" name="Immagine 1"/>
+            <wp:cNvGraphicFramePr>
+              <a:graphicFrameLocks xmlns:a="http://schemas.openxmlformats.org/drawingml/2006/main" noChangeAspect="1"/>
+            </wp:cNvGraphicFramePr>
+            <a:graphic xmlns:a="http://schemas.openxmlformats.org/drawingml/2006/main">
+              <a:graphicData uri="http://schemas.openxmlformats.org/drawingml/2006/picture">
+                <pic:pic xmlns:pic="http://schemas.openxmlformats.org/drawingml/2006/picture">
+                  <pic:nvPicPr>
+                    <pic:cNvPr id="1" name=""/>
+                    <pic:cNvPicPr/>
+                  </pic:nvPicPr>
+                  <pic:blipFill>
+                    <a:blip r:embed="rId9"/>
+                    <a:stretch>
+                      <a:fillRect/>
+                    </a:stretch>
+                  </pic:blipFill>
+                  <pic:spPr>
+                    <a:xfrm>
+                      <a:off x="0" y="0"/>
+                      <a:ext cx="4613275" cy="2785745"/>
+                    </a:xfrm>
+                    <a:prstGeom prst="rect">
+                      <a:avLst/>
+                    </a:prstGeom>
+                  </pic:spPr>
+                </pic:pic>
+              </a:graphicData>
+            </a:graphic>
+            <wp14:sizeRelH relativeFrom="margin">
+              <wp14:pctWidth>0</wp14:pctWidth>
+            </wp14:sizeRelH>
+            <wp14:sizeRelV relativeFrom="margin">
+              <wp14:pctHeight>0</wp14:pctHeight>
+            </wp14:sizeRelV>
+          </wp:anchor>
+        </w:drawing>
+      </w:r>
+    </w:p>
+    <w:p/>
+    <w:p/>
+    <w:p/>
+    <w:p/>
+    <w:p/>
+    <w:p/>
+    <w:p/>
+    <w:p/>
+    <w:p/>
+    <w:p/>
+    <w:p/>
+    <w:p/>
+    <w:p>
+      <w:r>
+        <w:rPr>
+          <w:noProof/>
+        </w:rPr>
+        <mc:AlternateContent>
+          <mc:Choice Requires="wps">
+            <w:drawing>
+              <wp:anchor distT="0" distB="0" distL="114300" distR="114300" simplePos="0" relativeHeight="251664384" behindDoc="0" locked="0" layoutInCell="1" allowOverlap="1" wp14:anchorId="6DB64C2A" wp14:editId="6CE4F449">
+                <wp:simplePos x="0" y="0"/>
+                <wp:positionH relativeFrom="column">
+                  <wp:posOffset>4884074</wp:posOffset>
+                </wp:positionH>
+                <wp:positionV relativeFrom="paragraph">
+                  <wp:posOffset>142355</wp:posOffset>
+                </wp:positionV>
+                <wp:extent cx="1447800" cy="609600"/>
+                <wp:effectExtent l="0" t="0" r="0" b="0"/>
+                <wp:wrapNone/>
+                <wp:docPr id="5" name="Casella di testo 5"/>
+                <wp:cNvGraphicFramePr/>
+                <a:graphic xmlns:a="http://schemas.openxmlformats.org/drawingml/2006/main">
+                  <a:graphicData uri="http://schemas.microsoft.com/office/word/2010/wordprocessingShape">
+                    <wps:wsp>
+                      <wps:cNvSpPr txBox="1"/>
+                      <wps:spPr>
+                        <a:xfrm>
+                          <a:off x="0" y="0"/>
+                          <a:ext cx="1447800" cy="609600"/>
+                        </a:xfrm>
+                        <a:prstGeom prst="rect">
+                          <a:avLst/>
+                        </a:prstGeom>
+                        <a:noFill/>
+                        <a:ln w="6350">
+                          <a:noFill/>
+                        </a:ln>
+                      </wps:spPr>
+                      <wps:txbx>
+                        <w:txbxContent>
+                          <w:p>
+                            <w:pPr>
+                              <w:rPr>
+                                <w:sz w:val="18"/>
+                                <w:szCs w:val="18"/>
+                              </w:rPr>
+                            </w:pPr>
+                            <w:r>
+                              <w:rPr>
+                                <w:sz w:val="18"/>
+                                <w:szCs w:val="18"/>
+                              </w:rPr>
+                              <w:t>Stato dell’arte</w:t>
+                            </w:r>
+                            <w:r>
+                              <w:rPr>
+                                <w:sz w:val="18"/>
+                                <w:szCs w:val="18"/>
+                              </w:rPr>
+                              <w:t>, adattato al proprio livello</w:t>
+                            </w:r>
+                            <w:r>
+                              <w:rPr>
+                                <w:sz w:val="18"/>
+                                <w:szCs w:val="18"/>
+                              </w:rPr>
+                              <w:t xml:space="preserve"> sulla base delle regole presenti</w:t>
+                            </w:r>
+                          </w:p>
+                        </w:txbxContent>
+                      </wps:txbx>
+                      <wps:bodyPr rot="0" spcFirstLastPara="0" vertOverflow="overflow" horzOverflow="overflow" vert="horz" wrap="square" lIns="91440" tIns="45720" rIns="91440" bIns="45720" numCol="1" spcCol="0" rtlCol="0" fromWordArt="0" anchor="t" anchorCtr="0" forceAA="0" compatLnSpc="1">
+                        <a:prstTxWarp prst="textNoShape">
+                          <a:avLst/>
+                        </a:prstTxWarp>
+                        <a:noAutofit/>
+                      </wps:bodyPr>
+                    </wps:wsp>
+                  </a:graphicData>
+                </a:graphic>
+                <wp14:sizeRelV relativeFrom="margin">
+                  <wp14:pctHeight>0</wp14:pctHeight>
+                </wp14:sizeRelV>
+              </wp:anchor>
+            </w:drawing>
+          </mc:Choice>
+          <mc:Fallback>
+            <w:pict>
+              <v:shape w14:anchorId="6DB64C2A" id="Casella di testo 5" o:spid="_x0000_s1027" type="#_x0000_t202" style="position:absolute;margin-left:384.55pt;margin-top:11.2pt;width:114pt;height:48pt;z-index:251664384;visibility:visible;mso-wrap-style:square;mso-height-percent:0;mso-wrap-distance-left:9pt;mso-wrap-distance-top:0;mso-wrap-distance-right:9pt;mso-wrap-distance-bottom:0;mso-position-horizontal:absolute;mso-position-horizontal-relative:text;mso-position-vertical:absolute;mso-position-vertical-relative:text;mso-height-percent:0;mso-height-relative:margin;v-text-anchor:top" o:gfxdata="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" filled="f" stroked="f" strokeweight=".5pt">
+                <v:textbox>
+                  <w:txbxContent>
+                    <w:p>
+                      <w:pPr>
+                        <w:rPr>
+                          <w:sz w:val="18"/>
+                          <w:szCs w:val="18"/>
+                        </w:rPr>
+                      </w:pPr>
+                      <w:r>
+                        <w:rPr>
+                          <w:sz w:val="18"/>
+                          <w:szCs w:val="18"/>
+                        </w:rPr>
+                        <w:t>Stato dell’arte</w:t>
+                      </w:r>
+                      <w:r>
+                        <w:rPr>
+                          <w:sz w:val="18"/>
+                          <w:szCs w:val="18"/>
+                        </w:rPr>
+                        <w:t>, adattato al proprio livello</w:t>
+                      </w:r>
+                      <w:r>
+                        <w:rPr>
+                          <w:sz w:val="18"/>
+                          <w:szCs w:val="18"/>
+                        </w:rPr>
+                        <w:t xml:space="preserve"> sulla base delle regole presenti</w:t>
+                      </w:r>
+                    </w:p>
+                  </w:txbxContent>
+                </v:textbox>
+              </v:shape>
+            </w:pict>
+          </mc:Fallback>
+        </mc:AlternateContent>
+      </w:r>
+      <w:r>
+        <w:rPr>
+          <w:noProof/>
+        </w:rPr>
+        <mc:AlternateContent>
+          <mc:Choice Requires="wps">
+            <w:drawing>
+              <wp:anchor distT="0" distB="0" distL="114300" distR="114300" simplePos="0" relativeHeight="251662336" behindDoc="0" locked="0" layoutInCell="1" allowOverlap="1" wp14:anchorId="45B9A6F0" wp14:editId="0F718C5C">
+                <wp:simplePos x="0" y="0"/>
+                <wp:positionH relativeFrom="column">
+                  <wp:posOffset>1635183</wp:posOffset>
+                </wp:positionH>
+                <wp:positionV relativeFrom="paragraph">
+                  <wp:posOffset>73083</wp:posOffset>
+                </wp:positionV>
+                <wp:extent cx="1302327" cy="477982"/>
+                <wp:effectExtent l="0" t="0" r="12700" b="17780"/>
+                <wp:wrapNone/>
+                <wp:docPr id="3" name="Ovale 3"/>
+                <wp:cNvGraphicFramePr/>
+                <a:graphic xmlns:a="http://schemas.openxmlformats.org/drawingml/2006/main">
+                  <a:graphicData uri="http://schemas.microsoft.com/office/word/2010/wordprocessingShape">
+                    <wps:wsp>
+                      <wps:cNvSpPr/>
+                      <wps:spPr>
+                        <a:xfrm>
+                          <a:off x="0" y="0"/>
+                          <a:ext cx="1302327" cy="477982"/>
+                        </a:xfrm>
+                        <a:prstGeom prst="ellipse">
+                          <a:avLst/>
+                        </a:prstGeom>
+                        <a:noFill/>
+                      </wps:spPr>
+                      <wps:style>
+                        <a:lnRef idx="2">
+                          <a:schemeClr val="accent1">
+                            <a:shade val="50000"/>
+                          </a:schemeClr>
+                        </a:lnRef>
+                        <a:fillRef idx="1">
+                          <a:schemeClr val="accent1"/>
+                        </a:fillRef>
+                        <a:effectRef idx="0">
+                          <a:schemeClr val="accent1"/>
+                        </a:effectRef>
+                        <a:fontRef idx="minor">
+                          <a:schemeClr val="lt1"/>
+                        </a:fontRef>
+                      </wps:style>
+                      <wps:bodyPr rot="0" spcFirstLastPara="0" vertOverflow="overflow" horzOverflow="overflow" vert="horz" wrap="square" lIns="91440" tIns="45720" rIns="91440" bIns="45720" numCol="1" spcCol="0" rtlCol="0" fromWordArt="0" anchor="ctr" anchorCtr="0" forceAA="0" compatLnSpc="1">
+                        <a:prstTxWarp prst="textNoShape">
+                          <a:avLst/>
+                        </a:prstTxWarp>
+                        <a:noAutofit/>
+                      </wps:bodyPr>
+                    </wps:wsp>
+                  </a:graphicData>
+                </a:graphic>
+              </wp:anchor>
+            </w:drawing>
+          </mc:Choice>
+          <mc:Fallback>
+            <w:pict>
+              <v:oval w14:anchorId="4A9B0D93" id="Ovale 3" o:spid="_x0000_s1026" style="position:absolute;margin-left:128.75pt;margin-top:5.75pt;width:102.55pt;height:37.65pt;z-index:251662336;visibility:visible;mso-wrap-style:square;mso-wrap-distance-left:9pt;mso-wrap-distance-top:0;mso-wrap-distance-right:9pt;mso-wrap-distance-bottom:0;mso-position-horizontal:absolute;mso-position-horizontal-relative:text;mso-position-vertical:absolute;mso-position-vertical-relative:text;v-text-anchor:middle" o:gfxdata="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" filled="f" strokecolor="#1f3763 [1604]" strokeweight="1pt">
+                <v:stroke joinstyle="miter"/>
+              </v:oval>
+            </w:pict>
+          </mc:Fallback>
+        </mc:AlternateContent>
+      </w:r>
+    </w:p>
+    <w:p>
+      <w:r>
+        <w:rPr>
+          <w:noProof/>
+        </w:rPr>
+        <mc:AlternateContent>
+          <mc:Choice Requires="wps">
+            <w:drawing>
+              <wp:anchor distT="0" distB="0" distL="114300" distR="114300" simplePos="0" relativeHeight="251663360" behindDoc="0" locked="0" layoutInCell="1" allowOverlap="1" wp14:anchorId="0A9AEE3E" wp14:editId="01556C55">
+                <wp:simplePos x="0" y="0"/>
+                <wp:positionH relativeFrom="column">
+                  <wp:posOffset>2922212</wp:posOffset>
+                </wp:positionH>
+                <wp:positionV relativeFrom="paragraph">
+                  <wp:posOffset>103505</wp:posOffset>
+                </wp:positionV>
+                <wp:extent cx="1943100" cy="45719"/>
+                <wp:effectExtent l="19050" t="76200" r="19050" b="50165"/>
+                <wp:wrapNone/>
+                <wp:docPr id="4" name="Connettore 2 4"/>
+                <wp:cNvGraphicFramePr/>
+                <a:graphic xmlns:a="http://schemas.openxmlformats.org/drawingml/2006/main">
+                  <a:graphicData uri="http://schemas.microsoft.com/office/word/2010/wordprocessingShape">
+                    <wps:wsp>
+                      <wps:cNvCnPr/>
+                      <wps:spPr>
+                        <a:xfrm flipH="1" flipV="1">
+                          <a:off x="0" y="0"/>
+                          <a:ext cx="1943100" cy="45719"/>
+                        </a:xfrm>
+                        <a:prstGeom prst="straightConnector1">
+                          <a:avLst/>
+                        </a:prstGeom>
+                        <a:ln>
+                          <a:tailEnd type="triangle"/>
+                        </a:ln>
+                      </wps:spPr>
+                      <wps:style>
+                        <a:lnRef idx="1">
+                          <a:schemeClr val="accent1"/>
+                        </a:lnRef>
+                        <a:fillRef idx="0">
+                          <a:schemeClr val="accent1"/>
+                        </a:fillRef>
+                        <a:effectRef idx="0">
+                          <a:schemeClr val="accent1"/>
+                        </a:effectRef>
+                        <a:fontRef idx="minor">
+                          <a:schemeClr val="tx1"/>
+                        </a:fontRef>
+                      </wps:style>
+                      <wps:bodyPr/>
+                    </wps:wsp>
+                  </a:graphicData>
+                </a:graphic>
+                <wp14:sizeRelH relativeFrom="margin">
+                  <wp14:pctWidth>0</wp14:pctWidth>
+                </wp14:sizeRelH>
+                <wp14:sizeRelV relativeFrom="margin">
+                  <wp14:pctHeight>0</wp14:pctHeight>
+                </wp14:sizeRelV>
+              </wp:anchor>
+            </w:drawing>
+          </mc:Choice>
+          <mc:Fallback>
+            <w:pict>
+              <v:shapetype w14:anchorId="2BDEDD70" id="_x0000_t32" coordsize="21600,21600" o:spt="32" o:oned="t" path="m,l21600,21600e" filled="f">
+                <v:path arrowok="t" fillok="f" o:connecttype="none"/>
+                <o:lock v:ext="edit" shapetype="t"/>
+              </v:shapetype>
+              <v:shape id="Connettore 2 4" o:spid="_x0000_s1026" type="#_x0000_t32" style="position:absolute;margin-left:230.1pt;margin-top:8.15pt;width:153pt;height:3.6pt;flip:x y;z-index:251663360;visibility:visible;mso-wrap-style:square;mso-width-percent:0;mso-height-percent:0;mso-wrap-distance-left:9pt;mso-wrap-distance-top:0;mso-wrap-distance-right:9pt;mso-wrap-distance-bottom:0;mso-position-horizontal:absolute;mso-position-horizontal-relative:text;mso-position-vertical:absolute;mso-position-vertical-relative:text;mso-width-percent:0;mso-height-percent:0;mso-width-relative:margin;mso-height-relative:margin" o:gfxdata="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" strokecolor="#4472c4 [3204]" strokeweight=".5pt">
+                <v:stroke endarrow="block" joinstyle="miter"/>
+              </v:shape>
+            </w:pict>
+          </mc:Fallback>
+        </mc:AlternateContent>
+      </w:r>
+    </w:p>
+    <w:p/>
+    <w:p/>
+    <w:p/>
+    <w:p/>
+    <w:p>
+      <w:r>
+        <w:t>Collassare design ed implementazione, esempio scrivendo codice, è tipico di chi progetta male.</w:t>
+      </w:r>
+    </w:p>
+    <w:p>
+      <w:r>
+        <w:t>Prima si pensa bene a cosa fare e l’implementazione risulta essere conseguenza (non premessa) del design</w:t>
+      </w:r>
+      <w:r>
+        <w:t>.</w:t>
+      </w:r>
+    </w:p>
+    <w:p>
+      <w:r>
+        <w:t>In tal modo, mi assicuro di soddisfare le aspettative di chi lo richiede, chiedendo ed interagendo spesso.</w:t>
+      </w:r>
+    </w:p>
+    <w:p/>
+    <w:p>
+      <w:r>
+        <w:t xml:space="preserve">Cosa </w:t>
+      </w:r>
+      <w:r>
+        <w:rPr>
+          <w:u w:val="single"/>
+        </w:rPr>
+        <w:t>non è</w:t>
+      </w:r>
+      <w:r>
+        <w:t xml:space="preserve"> un p</w:t>
+      </w:r>
+      <w:r>
+        <w:t>rogetto:</w:t>
+      </w:r>
+    </w:p>
+    <w:p>
+      <w:pPr>
+        <w:pStyle w:val="Paragrafoelenco"/>
+        <w:numPr>
+          <w:ilvl w:val="0"/>
+          <w:numId w:val="4"/>
+        </w:numPr>
+      </w:pPr>
+      <w:r>
+        <w:t>Si è accecati dalla fondamentale l'inutilità di fondo dei loro prodotti, dal senso di successo che si prova nel farli funzionare</w:t>
+      </w:r>
+      <w:r>
+        <w:t xml:space="preserve"> (il fatto che compili ci toglie dall’esaminare ulteriormente un prodotto)</w:t>
+      </w:r>
+    </w:p>
+    <w:p>
+      <w:pPr>
+        <w:pStyle w:val="Paragrafoelenco"/>
+        <w:numPr>
+          <w:ilvl w:val="0"/>
+          <w:numId w:val="4"/>
+        </w:numPr>
+      </w:pPr>
+      <w:r>
+        <w:t>In altre parole, i loro difetti fondamentali di progettazione sono completamente nascosti dai loro difetti di design difetti superficiali di progettazione</w:t>
+      </w:r>
+      <w:r>
+        <w:t xml:space="preserve"> (errori di sintassi, segmentation fault, ecc.)</w:t>
+      </w:r>
+    </w:p>
+    <w:p/>
+    <w:p>
+      <w:r>
+        <w:t>Esso dovrebbe essere l’espressione di realizzare sulla base di regole un prodotto preciso e professionale, valorizzando l’esperienza e creandole al meglio delle regole esistenti.</w:t>
+      </w:r>
+    </w:p>
+    <w:p/>
     <w:sectPr>
+      <w:headerReference w:type="default" r:id="rId10"/>
+      <w:footerReference w:type="default" r:id="rId11"/>
       <w:pgSz w:w="11906" w:h="16838"/>
       <w:pgMar w:top="1417" w:right="1134" w:bottom="1134" w:left="1134" w:header="708" w:footer="708" w:gutter="0"/>
       <w:cols w:space="708"/>
@@ -577,6 +1901,23 @@
 </w:endnotes>
 </file>
 
+<file path=word/footer1.xml><?xml version="1.0" encoding="utf-8"?>
+<w:ftr xmlns:wpc="http://schemas.microsoft.com/office/word/2010/wordprocessingCanvas" xmlns:cx="http://schemas.microsoft.com/office/drawing/2014/chartex" xmlns:cx1="http://schemas.microsoft.com/office/drawing/2015/9/8/chartex" xmlns:cx2="http://schemas.microsoft.com/office/drawing/2015/10/21/chartex" xmlns:cx3="http://schemas.microsoft.com/office/drawing/2016/5/9/chartex" xmlns:cx4="http://schemas.microsoft.com/office/drawing/2016/5/10/chartex" xmlns:cx5="http://schemas.microsoft.com/office/drawing/2016/5/11/chartex" xmlns:cx6="http://schemas.microsoft.com/office/drawing/2016/5/12/chartex" xmlns:cx7="http://schemas.microsoft.com/office/drawing/2016/5/13/chartex" xmlns:cx8="http://schemas.microsoft.com/office/drawing/2016/5/14/chartex" xmlns:mc="http://schemas.openxmlformats.org/markup-compatibility/2006" xmlns:aink="http://schemas.microsoft.com/office/drawing/2016/ink" xmlns:am3d="http://schemas.microsoft.com/office/drawing/2017/model3d" xmlns:o="urn:schemas-microsoft-com:office:office" xmlns:oel="http://schemas.microsoft.com/office/2019/extlst" xmlns:r="http://schemas.openxmlformats.org/officeDocument/2006/relationships" xmlns:m="http://schemas.openxmlformats.org/officeDocument/2006/math" xmlns:v="urn:schemas-microsoft-com:vml" xmlns:wp14="http://schemas.microsoft.com/office/word/2010/wordprocessingDrawing" xmlns:wp="http://schemas.openxmlformats.org/drawingml/2006/wordprocessingDrawing" xmlns:w10="urn:schemas-microsoft-com:office:word" xmlns:w="http://schemas.openxmlformats.org/wordprocessingml/2006/main" xmlns:w14="http://schemas.microsoft.com/office/word/2010/wordml" xmlns:w15="http://schemas.microsoft.com/office/word/2012/wordml" xmlns:w16cex="http://schemas.microsoft.com/office/word/2018/wordml/cex" xmlns:w16cid="http://schemas.microsoft.com/office/word/2016/wordml/cid" xmlns:w16="http://schemas.microsoft.com/office/word/2018/wordml" xmlns:w16sdtdh="http://schemas.microsoft.com/office/word/2020/wordml/sdtdatahash" xmlns:w16se="http://schemas.microsoft.com/office/word/2015/wordml/symex" xmlns:wpg="http://schemas.microsoft.com/office/word/2010/wordprocessingGroup" xmlns:wpi="http://schemas.microsoft.com/office/word/2010/wordprocessingInk" xmlns:wne="http://schemas.microsoft.com/office/word/2006/wordml" xmlns:wps="http://schemas.microsoft.com/office/word/2010/wordprocessingShape" mc:Ignorable="w14 w15 w16se w16cid w16 w16cex w16sdtdh wp14">
+  <w:p>
+    <w:pPr>
+      <w:pStyle w:val="Pidipagina"/>
+    </w:pPr>
+    <w:r>
+      <w:rPr>
+        <w:i/>
+        <w:iCs/>
+      </w:rPr>
+      <w:t>Scritto da Gabriel</w:t>
+    </w:r>
+  </w:p>
+</w:ftr>
+</file>
+
 <file path=word/footnotes.xml><?xml version="1.0" encoding="utf-8"?>
 <w:footnotes xmlns:wpc="http://schemas.microsoft.com/office/word/2010/wordprocessingCanvas" xmlns:cx="http://schemas.microsoft.com/office/drawing/2014/chartex" xmlns:cx1="http://schemas.microsoft.com/office/drawing/2015/9/8/chartex" xmlns:cx2="http://schemas.microsoft.com/office/drawing/2015/10/21/chartex" xmlns:cx3="http://schemas.microsoft.com/office/drawing/2016/5/9/chartex" xmlns:cx4="http://schemas.microsoft.com/office/drawing/2016/5/10/chartex" xmlns:cx5="http://schemas.microsoft.com/office/drawing/2016/5/11/chartex" xmlns:cx6="http://schemas.microsoft.com/office/drawing/2016/5/12/chartex" xmlns:cx7="http://schemas.microsoft.com/office/drawing/2016/5/13/chartex" xmlns:cx8="http://schemas.microsoft.com/office/drawing/2016/5/14/chartex" xmlns:mc="http://schemas.openxmlformats.org/markup-compatibility/2006" xmlns:aink="http://schemas.microsoft.com/office/drawing/2016/ink" xmlns:am3d="http://schemas.microsoft.com/office/drawing/2017/model3d" xmlns:o="urn:schemas-microsoft-com:office:office" xmlns:oel="http://schemas.microsoft.com/office/2019/extlst" xmlns:r="http://schemas.openxmlformats.org/officeDocument/2006/relationships" xmlns:m="http://schemas.openxmlformats.org/officeDocument/2006/math" xmlns:v="urn:schemas-microsoft-com:vml" xmlns:wp14="http://schemas.microsoft.com/office/word/2010/wordprocessingDrawing" xmlns:wp="http://schemas.openxmlformats.org/drawingml/2006/wordprocessingDrawing" xmlns:w10="urn:schemas-microsoft-com:office:word" xmlns:w="http://schemas.openxmlformats.org/wordprocessingml/2006/main" xmlns:w14="http://schemas.microsoft.com/office/word/2010/wordml" xmlns:w15="http://schemas.microsoft.com/office/word/2012/wordml" xmlns:w16cex="http://schemas.microsoft.com/office/word/2018/wordml/cex" xmlns:w16cid="http://schemas.microsoft.com/office/word/2016/wordml/cid" xmlns:w16="http://schemas.microsoft.com/office/word/2018/wordml" xmlns:w16sdtdh="http://schemas.microsoft.com/office/word/2020/wordml/sdtdatahash" xmlns:w16se="http://schemas.microsoft.com/office/word/2015/wordml/symex" xmlns:wpg="http://schemas.microsoft.com/office/word/2010/wordprocessingGroup" xmlns:wpi="http://schemas.microsoft.com/office/word/2010/wordprocessingInk" xmlns:wne="http://schemas.microsoft.com/office/word/2006/wordml" xmlns:wps="http://schemas.microsoft.com/office/word/2010/wordprocessingShape" mc:Ignorable="w14 w15 w16se w16cid w16 w16cex w16sdtdh wp14">
   <w:footnote w:type="separator" w:id="-1">
@@ -594,11 +1935,144 @@
     </w:p>
   </w:footnote>
 </w:footnotes>
+</file>
+
+<file path=word/header1.xml><?xml version="1.0" encoding="utf-8"?>
+<w:hdr xmlns:wpc="http://schemas.microsoft.com/office/word/2010/wordprocessingCanvas" xmlns:cx="http://schemas.microsoft.com/office/drawing/2014/chartex" xmlns:cx1="http://schemas.microsoft.com/office/drawing/2015/9/8/chartex" xmlns:cx2="http://schemas.microsoft.com/office/drawing/2015/10/21/chartex" xmlns:cx3="http://schemas.microsoft.com/office/drawing/2016/5/9/chartex" xmlns:cx4="http://schemas.microsoft.com/office/drawing/2016/5/10/chartex" xmlns:cx5="http://schemas.microsoft.com/office/drawing/2016/5/11/chartex" xmlns:cx6="http://schemas.microsoft.com/office/drawing/2016/5/12/chartex" xmlns:cx7="http://schemas.microsoft.com/office/drawing/2016/5/13/chartex" xmlns:cx8="http://schemas.microsoft.com/office/drawing/2016/5/14/chartex" xmlns:mc="http://schemas.openxmlformats.org/markup-compatibility/2006" xmlns:aink="http://schemas.microsoft.com/office/drawing/2016/ink" xmlns:am3d="http://schemas.microsoft.com/office/drawing/2017/model3d" xmlns:o="urn:schemas-microsoft-com:office:office" xmlns:oel="http://schemas.microsoft.com/office/2019/extlst" xmlns:r="http://schemas.openxmlformats.org/officeDocument/2006/relationships" xmlns:m="http://schemas.openxmlformats.org/officeDocument/2006/math" xmlns:v="urn:schemas-microsoft-com:vml" xmlns:wp14="http://schemas.microsoft.com/office/word/2010/wordprocessingDrawing" xmlns:wp="http://schemas.openxmlformats.org/drawingml/2006/wordprocessingDrawing" xmlns:w10="urn:schemas-microsoft-com:office:word" xmlns:w="http://schemas.openxmlformats.org/wordprocessingml/2006/main" xmlns:w14="http://schemas.microsoft.com/office/word/2010/wordml" xmlns:w15="http://schemas.microsoft.com/office/word/2012/wordml" xmlns:w16cex="http://schemas.microsoft.com/office/word/2018/wordml/cex" xmlns:w16cid="http://schemas.microsoft.com/office/word/2016/wordml/cid" xmlns:w16="http://schemas.microsoft.com/office/word/2018/wordml" xmlns:w16sdtdh="http://schemas.microsoft.com/office/word/2020/wordml/sdtdatahash" xmlns:w16se="http://schemas.microsoft.com/office/word/2015/wordml/symex" xmlns:wpg="http://schemas.microsoft.com/office/word/2010/wordprocessingGroup" xmlns:wpi="http://schemas.microsoft.com/office/word/2010/wordprocessingInk" xmlns:wne="http://schemas.microsoft.com/office/word/2006/wordml" xmlns:wps="http://schemas.microsoft.com/office/word/2010/wordprocessingShape" mc:Ignorable="w14 w15 w16se w16cid w16 w16cex w16sdtdh wp14">
+  <w:p>
+    <w:pPr>
+      <w:pStyle w:val="Intestazione"/>
+      <w:rPr>
+        <w:i/>
+        <w:iCs/>
+      </w:rPr>
+    </w:pPr>
+    <w:r>
+      <w:rPr>
+        <w:i/>
+        <w:iCs/>
+      </w:rPr>
+      <w:t>Ingegneria del software semplice (per davvero)</w:t>
+    </w:r>
+  </w:p>
+</w:hdr>
 </file>
 
 <file path=word/numbering.xml><?xml version="1.0" encoding="utf-8"?>
 <w:numbering xmlns:wpc="http://schemas.microsoft.com/office/word/2010/wordprocessingCanvas" xmlns:cx="http://schemas.microsoft.com/office/drawing/2014/chartex" xmlns:cx1="http://schemas.microsoft.com/office/drawing/2015/9/8/chartex" xmlns:cx2="http://schemas.microsoft.com/office/drawing/2015/10/21/chartex" xmlns:cx3="http://schemas.microsoft.com/office/drawing/2016/5/9/chartex" xmlns:cx4="http://schemas.microsoft.com/office/drawing/2016/5/10/chartex" xmlns:cx5="http://schemas.microsoft.com/office/drawing/2016/5/11/chartex" xmlns:cx6="http://schemas.microsoft.com/office/drawing/2016/5/12/chartex" xmlns:cx7="http://schemas.microsoft.com/office/drawing/2016/5/13/chartex" xmlns:cx8="http://schemas.microsoft.com/office/drawing/2016/5/14/chartex" xmlns:mc="http://schemas.openxmlformats.org/markup-compatibility/2006" xmlns:aink="http://schemas.microsoft.com/office/drawing/2016/ink" xmlns:am3d="http://schemas.microsoft.com/office/drawing/2017/model3d" xmlns:o="urn:schemas-microsoft-com:office:office" xmlns:oel="http://schemas.microsoft.com/office/2019/extlst" xmlns:r="http://schemas.openxmlformats.org/officeDocument/2006/relationships" xmlns:m="http://schemas.openxmlformats.org/officeDocument/2006/math" xmlns:v="urn:schemas-microsoft-com:vml" xmlns:wp14="http://schemas.microsoft.com/office/word/2010/wordprocessingDrawing" xmlns:wp="http://schemas.openxmlformats.org/drawingml/2006/wordprocessingDrawing" xmlns:w10="urn:schemas-microsoft-com:office:word" xmlns:w="http://schemas.openxmlformats.org/wordprocessingml/2006/main" xmlns:w14="http://schemas.microsoft.com/office/word/2010/wordml" xmlns:w15="http://schemas.microsoft.com/office/word/2012/wordml" xmlns:w16cex="http://schemas.microsoft.com/office/word/2018/wordml/cex" xmlns:w16cid="http://schemas.microsoft.com/office/word/2016/wordml/cid" xmlns:w16="http://schemas.microsoft.com/office/word/2018/wordml" xmlns:w16sdtdh="http://schemas.microsoft.com/office/word/2020/wordml/sdtdatahash" xmlns:w16se="http://schemas.microsoft.com/office/word/2015/wordml/symex" xmlns:wpg="http://schemas.microsoft.com/office/word/2010/wordprocessingGroup" xmlns:wpi="http://schemas.microsoft.com/office/word/2010/wordprocessingInk" xmlns:wne="http://schemas.microsoft.com/office/word/2006/wordml" xmlns:wps="http://schemas.microsoft.com/office/word/2010/wordprocessingShape" mc:Ignorable="w14 w15 w16se w16cid w16 w16cex w16sdtdh wp14">
   <w:abstractNum w:abstractNumId="0" w15:restartNumberingAfterBreak="0">
+    <w:nsid w:val="144A10AA"/>
+    <w:multiLevelType w:val="hybridMultilevel"/>
+    <w:tmpl w:val="1B9EBE90"/>
+    <w:lvl w:ilvl="0" w:tplc="B220EB18">
+      <w:numFmt w:val="bullet"/>
+      <w:lvlText w:val="-"/>
+      <w:lvlJc w:val="left"/>
+      <w:pPr>
+        <w:ind w:left="720" w:hanging="360"/>
+      </w:pPr>
+      <w:rPr>
+        <w:rFonts w:ascii="Calibri" w:eastAsiaTheme="minorHAnsi" w:hAnsi="Calibri" w:cs="Calibri" w:hint="default"/>
+      </w:rPr>
+    </w:lvl>
+    <w:lvl w:ilvl="1" w:tplc="04100003" w:tentative="1">
+      <w:start w:val="1"/>
+      <w:numFmt w:val="bullet"/>
+      <w:lvlText w:val="o"/>
+      <w:lvlJc w:val="left"/>
+      <w:pPr>
+        <w:ind w:left="1440" w:hanging="360"/>
+      </w:pPr>
+      <w:rPr>
+        <w:rFonts w:ascii="Courier New" w:hAnsi="Courier New" w:cs="Courier New" w:hint="default"/>
+      </w:rPr>
+    </w:lvl>
+    <w:lvl w:ilvl="2" w:tplc="04100005" w:tentative="1">
+      <w:start w:val="1"/>
+      <w:numFmt w:val="bullet"/>
+      <w:lvlText w:val=""/>
+      <w:lvlJc w:val="left"/>
+      <w:pPr>
+        <w:ind w:left="2160" w:hanging="360"/>
+      </w:pPr>
+      <w:rPr>
+        <w:rFonts w:ascii="Wingdings" w:hAnsi="Wingdings" w:hint="default"/>
+      </w:rPr>
+    </w:lvl>
+    <w:lvl w:ilvl="3" w:tplc="04100001" w:tentative="1">
+      <w:start w:val="1"/>
+      <w:numFmt w:val="bullet"/>
+      <w:lvlText w:val=""/>
+      <w:lvlJc w:val="left"/>
+      <w:pPr>
+        <w:ind w:left="2880" w:hanging="360"/>
+      </w:pPr>
+      <w:rPr>
+        <w:rFonts w:ascii="Symbol" w:hAnsi="Symbol" w:hint="default"/>
+      </w:rPr>
+    </w:lvl>
+    <w:lvl w:ilvl="4" w:tplc="04100003" w:tentative="1">
+      <w:start w:val="1"/>
+      <w:numFmt w:val="bullet"/>
+      <w:lvlText w:val="o"/>
+      <w:lvlJc w:val="left"/>
+      <w:pPr>
+        <w:ind w:left="3600" w:hanging="360"/>
+      </w:pPr>
+      <w:rPr>
+        <w:rFonts w:ascii="Courier New" w:hAnsi="Courier New" w:cs="Courier New" w:hint="default"/>
+      </w:rPr>
+    </w:lvl>
+    <w:lvl w:ilvl="5" w:tplc="04100005" w:tentative="1">
+      <w:start w:val="1"/>
+      <w:numFmt w:val="bullet"/>
+      <w:lvlText w:val=""/>
+      <w:lvlJc w:val="left"/>
+      <w:pPr>
+        <w:ind w:left="4320" w:hanging="360"/>
+      </w:pPr>
+      <w:rPr>
+        <w:rFonts w:ascii="Wingdings" w:hAnsi="Wingdings" w:hint="default"/>
+      </w:rPr>
+    </w:lvl>
+    <w:lvl w:ilvl="6" w:tplc="04100001" w:tentative="1">
+      <w:start w:val="1"/>
+      <w:numFmt w:val="bullet"/>
+      <w:lvlText w:val=""/>
+      <w:lvlJc w:val="left"/>
+      <w:pPr>
+        <w:ind w:left="5040" w:hanging="360"/>
+      </w:pPr>
+      <w:rPr>
+        <w:rFonts w:ascii="Symbol" w:hAnsi="Symbol" w:hint="default"/>
+      </w:rPr>
+    </w:lvl>
+    <w:lvl w:ilvl="7" w:tplc="04100003" w:tentative="1">
+      <w:start w:val="1"/>
+      <w:numFmt w:val="bullet"/>
+      <w:lvlText w:val="o"/>
+      <w:lvlJc w:val="left"/>
+      <w:pPr>
+        <w:ind w:left="5760" w:hanging="360"/>
+      </w:pPr>
+      <w:rPr>
+        <w:rFonts w:ascii="Courier New" w:hAnsi="Courier New" w:cs="Courier New" w:hint="default"/>
+      </w:rPr>
+    </w:lvl>
+    <w:lvl w:ilvl="8" w:tplc="04100005" w:tentative="1">
+      <w:start w:val="1"/>
+      <w:numFmt w:val="bullet"/>
+      <w:lvlText w:val=""/>
+      <w:lvlJc w:val="left"/>
+      <w:pPr>
+        <w:ind w:left="6480" w:hanging="360"/>
+      </w:pPr>
+      <w:rPr>
+        <w:rFonts w:ascii="Wingdings" w:hAnsi="Wingdings" w:hint="default"/>
+      </w:rPr>
+    </w:lvl>
+  </w:abstractNum>
+  <w:abstractNum w:abstractNumId="1" w15:restartNumberingAfterBreak="0">
     <w:nsid w:val="186A4D0C"/>
     <w:multiLevelType w:val="hybridMultilevel"/>
     <w:tmpl w:val="A39AC314"/>
@@ -711,7 +2185,7 @@
       </w:rPr>
     </w:lvl>
   </w:abstractNum>
-  <w:abstractNum w:abstractNumId="1" w15:restartNumberingAfterBreak="0">
+  <w:abstractNum w:abstractNumId="2" w15:restartNumberingAfterBreak="0">
     <w:nsid w:val="32C31208"/>
     <w:multiLevelType w:val="hybridMultilevel"/>
     <w:tmpl w:val="E6528D02"/>
@@ -824,7 +2298,7 @@
       </w:rPr>
     </w:lvl>
   </w:abstractNum>
-  <w:abstractNum w:abstractNumId="2" w15:restartNumberingAfterBreak="0">
+  <w:abstractNum w:abstractNumId="3" w15:restartNumberingAfterBreak="0">
     <w:nsid w:val="46BD76D8"/>
     <w:multiLevelType w:val="hybridMultilevel"/>
     <w:tmpl w:val="B59225B4"/>
@@ -937,12 +2411,15 @@
     </w:lvl>
   </w:abstractNum>
   <w:num w:numId="1" w16cid:durableId="726956334">
+    <w:abstractNumId w:val="2"/>
+  </w:num>
+  <w:num w:numId="2" w16cid:durableId="1756778816">
+    <w:abstractNumId w:val="3"/>
+  </w:num>
+  <w:num w:numId="3" w16cid:durableId="1417240328">
     <w:abstractNumId w:val="1"/>
   </w:num>
-  <w:num w:numId="2" w16cid:durableId="1756778816">
-    <w:abstractNumId w:val="2"/>
-  </w:num>
-  <w:num w:numId="3" w16cid:durableId="1417240328">
+  <w:num w:numId="4" w16cid:durableId="183176426">
     <w:abstractNumId w:val="0"/>
   </w:num>
 </w:numbering>
@@ -1346,6 +2823,7 @@
   <w:style w:type="character" w:default="1" w:styleId="Carpredefinitoparagrafo">
     <w:name w:val="Default Paragraph Font"/>
     <w:uiPriority w:val="1"/>
+    <w:semiHidden/>
     <w:unhideWhenUsed/>
   </w:style>
   <w:style w:type="table" w:default="1" w:styleId="Tabellanormale">
@@ -1421,6 +2899,48 @@
       <w:ind w:left="720"/>
       <w:contextualSpacing/>
     </w:pPr>
+  </w:style>
+  <w:style w:type="character" w:styleId="Collegamentoipertestuale">
+    <w:name w:val="Hyperlink"/>
+    <w:basedOn w:val="Carpredefinitoparagrafo"/>
+    <w:uiPriority w:val="99"/>
+    <w:unhideWhenUsed/>
+    <w:rsid w:val="000F184B"/>
+    <w:rPr>
+      <w:color w:val="0563C1" w:themeColor="hyperlink"/>
+      <w:u w:val="single"/>
+    </w:rPr>
+  </w:style>
+  <w:style w:type="character" w:styleId="Menzionenonrisolta">
+    <w:name w:val="Unresolved Mention"/>
+    <w:basedOn w:val="Carpredefinitoparagrafo"/>
+    <w:uiPriority w:val="99"/>
+    <w:semiHidden/>
+    <w:unhideWhenUsed/>
+    <w:rsid w:val="000F184B"/>
+    <w:rPr>
+      <w:color w:val="605E5C"/>
+      <w:shd w:val="clear" w:color="auto" w:fill="E1DFDD"/>
+    </w:rPr>
+  </w:style>
+  <w:style w:type="paragraph" w:styleId="Didascalia">
+    <w:name w:val="caption"/>
+    <w:basedOn w:val="Normale"/>
+    <w:next w:val="Normale"/>
+    <w:uiPriority w:val="35"/>
+    <w:unhideWhenUsed/>
+    <w:qFormat/>
+    <w:rsid w:val="003B2779"/>
+    <w:pPr>
+      <w:spacing w:after="200"/>
+    </w:pPr>
+    <w:rPr>
+      <w:i/>
+      <w:iCs/>
+      <w:color w:val="44546A" w:themeColor="text2"/>
+      <w:sz w:val="18"/>
+      <w:szCs w:val="18"/>
+    </w:rPr>
   </w:style>
 </w:styles>
 </file>

</xml_diff>

<commit_message>
Continuazione Prima Lezione e correzione
</commit_message>
<xml_diff>
--- a/Appunti/IS Semplice (per davvero).docx
+++ b/Appunti/IS Semplice (per davvero).docx
@@ -42,11 +42,9 @@
       <w:r>
         <w:t xml:space="preserve"> stesso (tende ad usare siti esterni, comunque accessibili dal Moodle stesso)</w:t>
       </w:r>
-    </w:p>
-    <w:p>
-      <w:pPr>
-        <w:pStyle w:val="Paragrafoelenco"/>
-      </w:pPr>
+      <w:r>
+        <w:t>. Non mette tutte le slide (una lezione sì ed un’altra no)</w:t>
+      </w:r>
     </w:p>
     <w:p>
       <w:pPr>
@@ -199,7 +197,10 @@
         <w:sym w:font="Wingdings" w:char="F0E0"/>
       </w:r>
       <w:r>
-        <w:t xml:space="preserve"> Visto (esaminato) da chi lo crea e da parte di chi ci ha a che fare</w:t>
+        <w:t xml:space="preserve"> Visto (esaminato) da chi lo crea e </w:t>
+      </w:r>
+      <w:r>
+        <w:t>da chi lo usa. Idee chiave:</w:t>
       </w:r>
     </w:p>
     <w:p>
@@ -213,6 +214,9 @@
       <w:r>
         <w:t>Sviluppo</w:t>
       </w:r>
+      <w:r>
+        <w:t xml:space="preserve"> continuativo</w:t>
+      </w:r>
     </w:p>
     <w:p>
       <w:pPr>
@@ -269,6 +273,9 @@
       <w:r>
         <w:t>Esso deve essere un mezzo e non un “obiettivo” (goal/aim)</w:t>
       </w:r>
+      <w:r>
+        <w:t>.</w:t>
+      </w:r>
     </w:p>
     <w:p>
       <w:pPr>
@@ -291,7 +298,7 @@
         <w:t>realizzazione di obiettivi</w:t>
       </w:r>
       <w:r>
-        <w:t>.</w:t>
+        <w:t xml:space="preserve"> per mezzo dello stesso progetto.</w:t>
       </w:r>
     </w:p>
     <w:p/>
@@ -330,7 +337,13 @@
         <w:t>raggiunti</w:t>
       </w:r>
       <w:r>
-        <w:t xml:space="preserve"> per il tramite del software. Essi rispondono principalmente a dei </w:t>
+        <w:t xml:space="preserve"> per il tramite del software. </w:t>
+      </w:r>
+      <w:r>
+        <w:t>Questi ultimi</w:t>
+      </w:r>
+      <w:r>
+        <w:t xml:space="preserve"> rispondono principalmente a dei </w:t>
       </w:r>
       <w:r>
         <w:rPr>
@@ -357,19 +370,10 @@
         <w:t>mezzo</w:t>
       </w:r>
       <w:r>
-        <w:t>.</w:t>
-      </w:r>
-    </w:p>
-    <w:p>
-      <w:pPr>
-        <w:pStyle w:val="Paragrafoelenco"/>
-        <w:tabs>
-          <w:tab w:val="left" w:pos="5954"/>
-        </w:tabs>
-        <w:ind w:left="1440"/>
-      </w:pPr>
-      <w:r>
-        <w:t>Si intende tutto ciò attraverso il percorso di progettazione (</w:t>
+        <w:t xml:space="preserve"> per realizzarli. S</w:t>
+      </w:r>
+      <w:r>
+        <w:t>i intende tutto ciò attraverso il percorso di progettazione (</w:t>
       </w:r>
       <w:r>
         <w:rPr>
@@ -392,7 +396,16 @@
         <w:t>paradigma</w:t>
       </w:r>
       <w:r>
-        <w:t>, per mezzo degli informatici che realizzano software.</w:t>
+        <w:t xml:space="preserve">, </w:t>
+      </w:r>
+      <w:r>
+        <w:t>seguito da</w:t>
+      </w:r>
+      <w:r>
+        <w:t>gli informatici che realizzano software</w:t>
+      </w:r>
+      <w:r>
+        <w:t xml:space="preserve"> e applicano queste regole.</w:t>
       </w:r>
     </w:p>
     <w:p>
@@ -460,10 +473,10 @@
         <w:t>piattaforma</w:t>
       </w:r>
       <w:r>
-        <w:t xml:space="preserve"> (un aggregato che, per esistono, raduna tanti main(), idealmente compiendo tante cose insieme)</w:t>
-      </w:r>
-      <w:r>
-        <w:t xml:space="preserve">. </w:t>
+        <w:t xml:space="preserve"> (un aggregato che, raduna tanti main(), idealmente compiendo tante cose insieme)</w:t>
+      </w:r>
+      <w:r>
+        <w:t>.</w:t>
       </w:r>
     </w:p>
     <w:p>
@@ -472,10 +485,36 @@
         <w:ind w:left="2160"/>
       </w:pPr>
       <w:r>
+        <w:t>Per approfondire:</w:t>
+      </w:r>
+    </w:p>
+    <w:p>
+      <w:pPr>
+        <w:pStyle w:val="Paragrafoelenco"/>
+        <w:ind w:left="2160"/>
+      </w:pPr>
+      <w:hyperlink r:id="rId7" w:history="1">
+        <w:r>
+          <w:rPr>
+            <w:rStyle w:val="Collegamentoipertestuale"/>
+          </w:rPr>
+          <w:t>https://www.lavivienpost.com/how-zoom-works/</w:t>
+        </w:r>
+      </w:hyperlink>
+      <w:r>
+        <w:t xml:space="preserve"> </w:t>
+      </w:r>
+    </w:p>
+    <w:p>
+      <w:pPr>
+        <w:pStyle w:val="Paragrafoelenco"/>
+        <w:ind w:left="2160"/>
+      </w:pPr>
+      <w:r>
         <w:t>Si deriva dalla concezione del Web 2.0 (utenti che creano contenuti)</w:t>
       </w:r>
       <w:r>
-        <w:t>.</w:t>
+        <w:t>; un’architettura tradizionalmente intesa come client-server ha dovuto evolvere per rispondere a nuovi bisogni.</w:t>
       </w:r>
     </w:p>
     <w:p>
@@ -515,7 +554,19 @@
         <w:t>qualità</w:t>
       </w:r>
       <w:r>
-        <w:t xml:space="preserve"> (senza seguire una chiara idea di realizzazione (protocollo), scomodo da usare, poco accessibile, ecc.), risultando dunque professionale</w:t>
+        <w:t xml:space="preserve"> (</w:t>
+      </w:r>
+      <w:r>
+        <w:t>quindi seguendo</w:t>
+      </w:r>
+      <w:r>
+        <w:t xml:space="preserve"> una chiara idea di realizzazione (protocollo), </w:t>
+      </w:r>
+      <w:r>
+        <w:t>comodo</w:t>
+      </w:r>
+      <w:r>
+        <w:t xml:space="preserve"> da usare, accessibile, ecc.), risultando dunque professionale</w:t>
       </w:r>
       <w:r>
         <w:t xml:space="preserve">. </w:t>
@@ -546,18 +597,6 @@
     </w:p>
     <w:p>
       <w:pPr>
-        <w:pStyle w:val="Paragrafoelenco"/>
-        <w:numPr>
-          <w:ilvl w:val="2"/>
-          <w:numId w:val="2"/>
-        </w:numPr>
-      </w:pPr>
-    </w:p>
-    <w:p/>
-    <w:p/>
-    <w:p/>
-    <w:p>
-      <w:pPr>
         <w:rPr>
           <w:u w:val="single"/>
         </w:rPr>
@@ -579,11 +618,14 @@
     <w:p/>
     <w:p>
       <w:r>
-        <w:t>(Eventuali approfondimenti:</w:t>
-      </w:r>
-    </w:p>
-    <w:p>
-      <w:hyperlink r:id="rId7" w:history="1">
+        <w:t>(Eventuali approfondimenti</w:t>
+      </w:r>
+      <w:r>
+        <w:t xml:space="preserve"> listati dal prof:</w:t>
+      </w:r>
+    </w:p>
+    <w:p>
+      <w:hyperlink r:id="rId8" w:history="1">
         <w:r>
           <w:rPr>
             <w:rStyle w:val="Collegamentoipertestuale"/>
@@ -596,7 +638,7 @@
       </w:r>
     </w:p>
     <w:p>
-      <w:hyperlink r:id="rId8" w:history="1">
+      <w:hyperlink r:id="rId9" w:history="1">
         <w:r>
           <w:rPr>
             <w:rStyle w:val="Collegamentoipertestuale"/>
@@ -617,10 +659,7 @@
     </w:p>
     <w:p>
       <w:r>
-        <w:t>Apprendiamo metodi e pratiche di lavoro alla base della professione informatica</w:t>
-      </w:r>
-      <w:r>
-        <w:t>.</w:t>
+        <w:t>Apprendiamo metodi e pratiche di lavoro alla base della professione informatica.</w:t>
       </w:r>
     </w:p>
     <w:p>
@@ -650,7 +689,7 @@
         <w:t>sorsa scarsa</w:t>
       </w:r>
       <w:r>
-        <w:t xml:space="preserve"> con numerose scadenze</w:t>
+        <w:t>, in quanto soggetto a termini/deadlines</w:t>
       </w:r>
     </w:p>
     <w:p>
@@ -685,6 +724,9 @@
       <w:r>
         <w:t xml:space="preserve"> I compiti da svolgere richiedono molto tempo per un singolo individuo</w:t>
       </w:r>
+      <w:r>
+        <w:t xml:space="preserve"> e quindi devono essere suddivisi</w:t>
+      </w:r>
     </w:p>
     <w:p>
       <w:pPr>
@@ -716,10 +758,13 @@
         <w:sym w:font="Wingdings" w:char="F0E0"/>
       </w:r>
       <w:r>
-        <w:t xml:space="preserve"> Incarico per garantire una partecipazione equa, di qualità e rispetto a chi ha assegnato un </w:t>
-      </w:r>
-      <w:r>
-        <w:t>compito</w:t>
+        <w:t xml:space="preserve"> Incarico per garantire una partecipazione equa, di qualità </w:t>
+      </w:r>
+      <w:r>
+        <w:t>e prendere consapevolezza</w:t>
+      </w:r>
+      <w:r>
+        <w:t xml:space="preserve"> dei propri doveri</w:t>
       </w:r>
     </w:p>
     <w:p>
@@ -731,10 +776,7 @@
         </w:numPr>
       </w:pPr>
       <w:r>
-        <w:t>F</w:t>
-      </w:r>
-      <w:r>
-        <w:t xml:space="preserve">are quanto pattuito, agire al meglio delle proprie capacità, auto-valutarsi prima di valutare </w:t>
+        <w:t xml:space="preserve">Fare quanto pattuito, agire al meglio delle proprie capacità, auto-valutarsi prima di valutare </w:t>
       </w:r>
     </w:p>
     <w:p>
@@ -746,7 +788,13 @@
         </w:numPr>
       </w:pPr>
       <w:r>
-        <w:t>Usare strumenti allo stato dell’arte (sia consolidato in un ambito che una cosa attuale)</w:t>
+        <w:t>Usare strumenti allo stato dell’arte (</w:t>
+      </w:r>
+      <w:r>
+        <w:t>quindi, strumenti consolidati e validi nell’ambito di lavoro e di utilizzo</w:t>
+      </w:r>
+      <w:r>
+        <w:t>)</w:t>
       </w:r>
     </w:p>
     <w:p>
@@ -770,7 +818,13 @@
         <w:t xml:space="preserve"> Cercare di “stare al passo” con le tecnologie e con le competenze richieste</w:t>
       </w:r>
       <w:r>
-        <w:t xml:space="preserve"> (avvicinandosi allo stato dell’arte)</w:t>
+        <w:t xml:space="preserve"> (avvicinandosi allo stato dell’arte</w:t>
+      </w:r>
+      <w:r>
+        <w:t>, come detto poco fa</w:t>
+      </w:r>
+      <w:r>
+        <w:t>)</w:t>
       </w:r>
     </w:p>
     <w:p>
@@ -784,6 +838,18 @@
       <w:r>
         <w:t>“Imparare a imparare”, essenziale competenza trasversale</w:t>
       </w:r>
+      <w:r>
+        <w:t xml:space="preserve">, soprattutto tramite il </w:t>
+      </w:r>
+    </w:p>
+    <w:p>
+      <w:pPr>
+        <w:pStyle w:val="Paragrafoelenco"/>
+        <w:ind w:left="1440"/>
+      </w:pPr>
+      <w:r>
+        <w:t>problem-solving, quindi adattarsi a rispondere ad esigenze specifiche di un certo tipo</w:t>
+      </w:r>
     </w:p>
     <w:p>
       <w:pPr>
@@ -794,7 +860,37 @@
     </w:p>
     <w:p>
       <w:r>
-        <w:t>L’obiettivo è cercare di:</w:t>
+        <w:t>L’obiettivo è cercare di</w:t>
+      </w:r>
+      <w:r>
+        <w:t xml:space="preserve"> </w:t>
+      </w:r>
+      <w:r>
+        <w:t>avvicinarci a</w:t>
+      </w:r>
+      <w:r>
+        <w:t xml:space="preserve"> un</w:t>
+      </w:r>
+      <w:r>
+        <w:t xml:space="preserve"> modo di lavorare (way of working) professionale, </w:t>
+      </w:r>
+      <w:r>
+        <w:t xml:space="preserve">cioè </w:t>
+      </w:r>
+      <w:r>
+        <w:t>«operante allo stato dell’arte», per conoscenze tecnologiche e metodologiche</w:t>
+      </w:r>
+      <w:r>
+        <w:t xml:space="preserve">, colmando quanto ci manca con il costante auto-apprendimento. </w:t>
+      </w:r>
+    </w:p>
+    <w:p/>
+    <w:p>
+      <w:r>
+        <w:t>La conoscenza passa dalla comprensione profonda, sperimentata, dei significati</w:t>
+      </w:r>
+      <w:r>
+        <w:t xml:space="preserve"> di quanto si sta facendo</w:t>
       </w:r>
     </w:p>
     <w:p>
@@ -806,7 +902,18 @@
         </w:numPr>
       </w:pPr>
       <w:r>
-        <w:t>trasmettere dei concetti su cui si elabora da chi le usa e chi le insegna attivamente</w:t>
+        <w:t>Non ricordare, ma riconoscere (so chi sei …)</w:t>
+      </w:r>
+    </w:p>
+    <w:p>
+      <w:r>
+        <w:t xml:space="preserve">Vogliamo fissare tali conoscenze in un </w:t>
+      </w:r>
+      <w:r>
+        <w:rPr>
+          <w:u w:val="single"/>
+        </w:rPr>
+        <w:t>glossario</w:t>
       </w:r>
     </w:p>
     <w:p>
@@ -818,28 +925,10 @@
         </w:numPr>
       </w:pPr>
       <w:r>
-        <w:t>p</w:t>
-      </w:r>
-      <w:r>
-        <w:t>er avvicinarci a modo di lavorare (way of working) professionale</w:t>
-      </w:r>
-      <w:r>
-        <w:t xml:space="preserve">, </w:t>
-      </w:r>
-      <w:r>
-        <w:t>«operante allo stato dell’arte»</w:t>
-      </w:r>
-      <w:r>
-        <w:t>, p</w:t>
-      </w:r>
-      <w:r>
-        <w:t>er conoscenze tecnologiche e metodologiche</w:t>
-      </w:r>
-    </w:p>
-    <w:p/>
-    <w:p>
-      <w:r>
-        <w:t>La conoscenza passa dalla comprensione profonda, sperimentata, dei significati</w:t>
+        <w:t>Raccolta di termini/concetti centrali al dominio SWE</w:t>
+      </w:r>
+      <w:r>
+        <w:t xml:space="preserve"> (Software Engineering, da ora in avanti abbreviato; spesso, tali termini sono in inglese e si offre quando e dove utile, una traduzione, una definizione ed un chiarimento)</w:t>
       </w:r>
     </w:p>
     <w:p>
@@ -851,18 +940,7 @@
         </w:numPr>
       </w:pPr>
       <w:r>
-        <w:t>Non ricordare, ma riconoscere (so chi sei …)</w:t>
-      </w:r>
-    </w:p>
-    <w:p>
-      <w:r>
-        <w:t xml:space="preserve">Vogliamo fissare tali conoscenze in un </w:t>
-      </w:r>
-      <w:r>
-        <w:rPr>
-          <w:u w:val="single"/>
-        </w:rPr>
-        <w:t>glossario</w:t>
+        <w:t>Registrati in modo da facilitarne la localizzazione</w:t>
       </w:r>
     </w:p>
     <w:p>
@@ -874,7 +952,12 @@
         </w:numPr>
       </w:pPr>
       <w:r>
-        <w:t>Raccolta di termini/concetti centrali al dominio SWE</w:t>
+        <w:t>Corredati dalla nostra personale specifica del loro significato e ogni altra informazione utile a riconoscerli</w:t>
+      </w:r>
+    </w:p>
+    <w:p>
+      <w:r>
+        <w:t>Vogliamo raffinarne costantemente la comprensione</w:t>
       </w:r>
     </w:p>
     <w:p>
@@ -886,7 +969,31 @@
         </w:numPr>
       </w:pPr>
       <w:r>
-        <w:t>Registrati in modo da facilitarne la localizzazione</w:t>
+        <w:t>Legando la teoria (quanto ascoltato) con la pratica (quanto riscontrato)</w:t>
+      </w:r>
+    </w:p>
+    <w:p/>
+    <w:p>
+      <w:r>
+        <w:t>Questo nel nostro corso</w:t>
+      </w:r>
+      <w:r>
+        <w:t xml:space="preserve"> si realizza </w:t>
+      </w:r>
+      <w:r>
+        <w:t>t</w:t>
+      </w:r>
+      <w:r>
+        <w:t xml:space="preserve">ramite un </w:t>
+      </w:r>
+      <w:r>
+        <w:rPr>
+          <w:u w:val="single"/>
+        </w:rPr>
+        <w:t>progetto</w:t>
+      </w:r>
+      <w:r>
+        <w:t xml:space="preserve"> didattico collaborativo (a scopo di learning, rispetto ad un futuro professionale)</w:t>
       </w:r>
     </w:p>
     <w:p>
@@ -898,12 +1005,16 @@
         </w:numPr>
       </w:pPr>
       <w:r>
-        <w:t>Corredati dalla nostra personale specifica del loro significato e ogni altra informazione utile a riconoscerli</w:t>
-      </w:r>
-    </w:p>
-    <w:p>
-      <w:r>
-        <w:t>Vogliamo raffinarne costantemente la comprensione</w:t>
+        <w:t>Promosso da un proponente esterno</w:t>
+      </w:r>
+      <w:r>
+        <w:t xml:space="preserve"> (aziende terz</w:t>
+      </w:r>
+      <w:r>
+        <w:t>e che portano un’idea</w:t>
+      </w:r>
+      <w:r>
+        <w:t>)</w:t>
       </w:r>
     </w:p>
     <w:p>
@@ -915,25 +1026,7 @@
         </w:numPr>
       </w:pPr>
       <w:r>
-        <w:t>Legando la teoria (quanto ascoltato) con la pratica (quanto riscontrato)</w:t>
-      </w:r>
-    </w:p>
-    <w:p/>
-    <w:p>
-      <w:r>
-        <w:t xml:space="preserve">Tramite un </w:t>
-      </w:r>
-      <w:r>
-        <w:rPr>
-          <w:u w:val="single"/>
-        </w:rPr>
-        <w:t>progetto</w:t>
-      </w:r>
-      <w:r>
-        <w:t xml:space="preserve"> didattico collaborativo</w:t>
-      </w:r>
-      <w:r>
-        <w:t xml:space="preserve"> (a scopo di learning, rispetto ad un futuro professionale)</w:t>
+        <w:t>Con esigenze e obiettivi funzionali innovativi</w:t>
       </w:r>
     </w:p>
     <w:p>
@@ -945,7 +1038,7 @@
         </w:numPr>
       </w:pPr>
       <w:r>
-        <w:t>Promosso da un proponente esterno</w:t>
+        <w:t>Complesso, impegnativo, visionario</w:t>
       </w:r>
     </w:p>
     <w:p>
@@ -957,7 +1050,189 @@
         </w:numPr>
       </w:pPr>
       <w:r>
-        <w:t>Con esigenze e obiettivi funzionali innovativi</w:t>
+        <w:t>Tecnologicamente avanzato</w:t>
+      </w:r>
+    </w:p>
+    <w:p>
+      <w:r>
+        <w:t xml:space="preserve">Occorre fare attenzione alle norme e regole, per </w:t>
+      </w:r>
+      <w:r>
+        <w:rPr>
+          <w:i/>
+          <w:iCs/>
+        </w:rPr>
+        <w:t>non inabissarsi e sparire dai radar</w:t>
+      </w:r>
+      <w:r>
+        <w:t xml:space="preserve"> (</w:t>
+      </w:r>
+      <w:r>
+        <w:t>come un</w:t>
+      </w:r>
+      <w:r>
+        <w:t xml:space="preserve"> sottomarino</w:t>
+      </w:r>
+      <w:r>
+        <w:t xml:space="preserve"> e partire con un’idea, non riuscire a realizzarla perdendosi in pratiche inutili, buon paragone usato dal prof</w:t>
+      </w:r>
+      <w:r>
+        <w:t>)</w:t>
+      </w:r>
+      <w:r>
+        <w:t>.</w:t>
+      </w:r>
+    </w:p>
+    <w:p/>
+    <w:p>
+      <w:r>
+        <w:br w:type="page"/>
+      </w:r>
+    </w:p>
+    <w:p>
+      <w:r>
+        <w:lastRenderedPageBreak/>
+        <w:t>In generale (</w:t>
+      </w:r>
+      <w:r>
+        <w:t xml:space="preserve">segue una </w:t>
+      </w:r>
+      <w:r>
+        <w:t>definizione di Harold Kerzner, autore di “Project Management” ed esperto mondiale in materia)</w:t>
+      </w:r>
+      <w:r>
+        <w:t xml:space="preserve"> del termine:</w:t>
+      </w:r>
+    </w:p>
+    <w:p/>
+    <w:p>
+      <w:r>
+        <w:rPr>
+          <w:u w:val="single"/>
+        </w:rPr>
+        <w:t>Progetto</w:t>
+      </w:r>
+      <w:r>
+        <w:t>: Insieme di attività che</w:t>
+      </w:r>
+    </w:p>
+    <w:p>
+      <w:pPr>
+        <w:pStyle w:val="Paragrafoelenco"/>
+        <w:numPr>
+          <w:ilvl w:val="2"/>
+          <w:numId w:val="2"/>
+        </w:numPr>
+        <w:ind w:left="1068"/>
+      </w:pPr>
+      <w:r>
+        <w:t xml:space="preserve">Devono raggiungere determinati obiettivi a partire da determinate specifiche (rispondendo ai </w:t>
+      </w:r>
+      <w:r>
+        <w:rPr>
+          <w:i/>
+          <w:iCs/>
+        </w:rPr>
+        <w:t>needs-bisogni</w:t>
+      </w:r>
+      <w:r>
+        <w:t>)</w:t>
+      </w:r>
+    </w:p>
+    <w:p>
+      <w:pPr>
+        <w:pStyle w:val="Paragrafoelenco"/>
+        <w:numPr>
+          <w:ilvl w:val="2"/>
+          <w:numId w:val="2"/>
+        </w:numPr>
+        <w:ind w:left="1068"/>
+      </w:pPr>
+      <w:r>
+        <w:t>Hanno una data d’inizio e una data di fine fissate</w:t>
+      </w:r>
+    </w:p>
+    <w:p>
+      <w:pPr>
+        <w:pStyle w:val="Paragrafoelenco"/>
+        <w:numPr>
+          <w:ilvl w:val="2"/>
+          <w:numId w:val="2"/>
+        </w:numPr>
+        <w:ind w:left="1068"/>
+      </w:pPr>
+      <w:r>
+        <w:t>Dispongono di risorse limitate (persone, tempo, denaro, strumenti)</w:t>
+      </w:r>
+    </w:p>
+    <w:p>
+      <w:pPr>
+        <w:pStyle w:val="Paragrafoelenco"/>
+        <w:numPr>
+          <w:ilvl w:val="2"/>
+          <w:numId w:val="2"/>
+        </w:numPr>
+        <w:ind w:left="1068"/>
+      </w:pPr>
+      <w:r>
+        <w:t>Consumano tali risorse nel loro svolgersi</w:t>
+      </w:r>
+    </w:p>
+    <w:p>
+      <w:pPr>
+        <w:ind w:left="-720" w:firstLine="708"/>
+      </w:pPr>
+      <w:r>
+        <w:t>L’uscita di un progetto è un prodotto composito</w:t>
+      </w:r>
+    </w:p>
+    <w:p>
+      <w:pPr>
+        <w:pStyle w:val="Paragrafoelenco"/>
+        <w:numPr>
+          <w:ilvl w:val="1"/>
+          <w:numId w:val="2"/>
+        </w:numPr>
+        <w:ind w:left="348"/>
+      </w:pPr>
+      <w:r>
+        <w:t xml:space="preserve">SW </w:t>
+      </w:r>
+      <w:r>
+        <w:t xml:space="preserve">(software) </w:t>
+      </w:r>
+      <w:r>
+        <w:t>sorgente/eseguibile, librerie, documenti, manuali</w:t>
+      </w:r>
+    </w:p>
+    <w:p/>
+    <w:p>
+      <w:r>
+        <w:t xml:space="preserve">La vera definizione in ambito universitario è </w:t>
+      </w:r>
+      <w:r>
+        <w:rPr>
+          <w:i/>
+          <w:iCs/>
+        </w:rPr>
+        <w:t>assignment</w:t>
+      </w:r>
+      <w:r>
+        <w:t>, quindi un compito specifico assegnato e gestito in maniera flessibile, sia di chi impone la scadenza, sia di chi lo esegue.</w:t>
+      </w:r>
+    </w:p>
+    <w:p>
+      <w:r>
+        <w:t xml:space="preserve">I </w:t>
+      </w:r>
+      <w:r>
+        <w:rPr>
+          <w:u w:val="single"/>
+        </w:rPr>
+        <w:t>costituenti</w:t>
+      </w:r>
+      <w:r>
+        <w:t xml:space="preserve"> di un progetto sono:</w:t>
       </w:r>
     </w:p>
     <w:p>
@@ -969,7 +1244,40 @@
         </w:numPr>
       </w:pPr>
       <w:r>
-        <w:t>Complesso, impegnativo, visionario</w:t>
+        <w:t>Pianificazione</w:t>
+      </w:r>
+      <w:r>
+        <w:t xml:space="preserve"> </w:t>
+      </w:r>
+      <w:r>
+        <w:sym w:font="Wingdings" w:char="F0E0"/>
+      </w:r>
+      <w:r>
+        <w:t xml:space="preserve"> Studiare la natura del problema</w:t>
+      </w:r>
+      <w:r>
+        <w:t xml:space="preserve">, </w:t>
+      </w:r>
+      <w:r>
+        <w:t>capire come impostare le attività</w:t>
+      </w:r>
+      <w:r>
+        <w:t xml:space="preserve"> sulla base della domanda</w:t>
+      </w:r>
+      <w:r>
+        <w:t xml:space="preserve"> e pianificare l’organizzazione delle risorse</w:t>
+      </w:r>
+    </w:p>
+    <w:p>
+      <w:pPr>
+        <w:pStyle w:val="Paragrafoelenco"/>
+        <w:numPr>
+          <w:ilvl w:val="1"/>
+          <w:numId w:val="2"/>
+        </w:numPr>
+      </w:pPr>
+      <w:r>
+        <w:t>Gestire risorse (persone, tempo, denaro, strumenti) in modo responsabile, in funzione degli obiettivi</w:t>
       </w:r>
     </w:p>
     <w:p>
@@ -981,120 +1289,168 @@
         </w:numPr>
       </w:pPr>
       <w:r>
-        <w:t>Tecnologicamente avanzato</w:t>
-      </w:r>
-    </w:p>
-    <w:p>
-      <w:r>
-        <w:t xml:space="preserve">Occorre fare attenzione alle norme e regole, per </w:t>
+        <w:t>Analisi dei requisiti</w:t>
+      </w:r>
+      <w:r>
+        <w:t xml:space="preserve"> </w:t>
+      </w:r>
+      <w:r>
+        <w:sym w:font="Wingdings" w:char="F0E0"/>
+      </w:r>
+      <w:r>
+        <w:t xml:space="preserve"> I needs sono tradotti in prodotti informatici</w:t>
+      </w:r>
+      <w:r>
+        <w:t xml:space="preserve"> (non sapendo come fare, si chiede e dialoga con una serie di interlocutori)</w:t>
+      </w:r>
+    </w:p>
+    <w:p>
+      <w:pPr>
+        <w:pStyle w:val="Paragrafoelenco"/>
+        <w:numPr>
+          <w:ilvl w:val="1"/>
+          <w:numId w:val="2"/>
+        </w:numPr>
+      </w:pPr>
+      <w:r>
+        <w:t>Definire cosa bisogna fare</w:t>
+      </w:r>
+      <w:r>
+        <w:t xml:space="preserve">, normalmente compreso tramite interazione continuativa tra le parti in gioco (quelli che in project management sono chiamati </w:t>
       </w:r>
       <w:r>
         <w:rPr>
           <w:i/>
           <w:iCs/>
         </w:rPr>
-        <w:t>non inabissarsi e sparire dai radar</w:t>
-      </w:r>
-      <w:r>
-        <w:t xml:space="preserve"> (modalità sottomarino)</w:t>
-      </w:r>
-    </w:p>
-    <w:p>
-      <w:r>
-        <w:t xml:space="preserve">In generale (definizione di </w:t>
-      </w:r>
-      <w:r>
-        <w:t>Harold Kerzner</w:t>
-      </w:r>
-      <w:r>
-        <w:t>, autore di “Project Management” ed esperto mondiale in materia)</w:t>
-      </w:r>
-    </w:p>
-    <w:p>
-      <w:r>
-        <w:rPr>
-          <w:u w:val="single"/>
-        </w:rPr>
-        <w:t>Progetto</w:t>
-      </w:r>
-      <w:r>
-        <w:t>:</w:t>
-      </w:r>
-      <w:r>
-        <w:t xml:space="preserve"> Insieme di attività che</w:t>
-      </w:r>
-    </w:p>
-    <w:p>
-      <w:pPr>
-        <w:pStyle w:val="Paragrafoelenco"/>
-        <w:numPr>
-          <w:ilvl w:val="2"/>
+        <w:t>stakeholders</w:t>
+      </w:r>
+      <w:r>
+        <w:t>, quindi “portatori di interesse”</w:t>
+      </w:r>
+      <w:r>
+        <w:t>)</w:t>
+      </w:r>
+    </w:p>
+    <w:p>
+      <w:pPr>
+        <w:pStyle w:val="Paragrafoelenco"/>
+        <w:numPr>
+          <w:ilvl w:val="0"/>
           <w:numId w:val="2"/>
         </w:numPr>
-        <w:ind w:left="1068"/>
-      </w:pPr>
-      <w:r>
-        <w:t>Devono raggiungere determinati obiettivi a partire da determinate specifiche</w:t>
-      </w:r>
-      <w:r>
-        <w:t xml:space="preserve"> (rispondendo ai </w:t>
+      </w:pPr>
+      <w:r>
+        <w:t>Progettazione (</w:t>
+      </w:r>
+      <w:r>
+        <w:t>d</w:t>
+      </w:r>
+      <w:r>
+        <w:t>esign)</w:t>
+      </w:r>
+      <w:r>
+        <w:t xml:space="preserve"> </w:t>
+      </w:r>
+      <w:r>
+        <w:sym w:font="Wingdings" w:char="F0E0"/>
+      </w:r>
+      <w:r>
+        <w:t xml:space="preserve"> Trasformare l’idea di comprensione (profonda) del problema in modo attuabile e con una soluzione sensata ed accettabile</w:t>
+      </w:r>
+      <w:r>
+        <w:t>. Qui non si ha una sola soluzione, ma ce ne possono essere tante</w:t>
+      </w:r>
+    </w:p>
+    <w:p>
+      <w:pPr>
+        <w:pStyle w:val="Paragrafoelenco"/>
+        <w:numPr>
+          <w:ilvl w:val="1"/>
+          <w:numId w:val="2"/>
+        </w:numPr>
+      </w:pPr>
+      <w:r>
+        <w:t>Definire come farlo</w:t>
+      </w:r>
+    </w:p>
+    <w:p>
+      <w:pPr>
+        <w:pStyle w:val="Paragrafoelenco"/>
+        <w:numPr>
+          <w:ilvl w:val="0"/>
+          <w:numId w:val="2"/>
+        </w:numPr>
+      </w:pPr>
+      <w:r>
+        <w:t>Realizzazione (implementation)</w:t>
+      </w:r>
+      <w:r>
+        <w:t xml:space="preserve"> </w:t>
+      </w:r>
+      <w:r>
+        <w:sym w:font="Wingdings" w:char="F0E0"/>
+      </w:r>
+      <w:r>
+        <w:t xml:space="preserve"> Creare un </w:t>
       </w:r>
       <w:r>
         <w:rPr>
           <w:i/>
           <w:iCs/>
         </w:rPr>
-        <w:t>needs-bisogni</w:t>
-      </w:r>
-      <w:r>
-        <w:t>)</w:t>
-      </w:r>
-    </w:p>
-    <w:p>
-      <w:pPr>
-        <w:pStyle w:val="Paragrafoelenco"/>
-        <w:numPr>
-          <w:ilvl w:val="2"/>
-          <w:numId w:val="2"/>
-        </w:numPr>
-        <w:ind w:left="1068"/>
-      </w:pPr>
-      <w:r>
-        <w:t>Hanno una data d’inizio e una data di fine fissate</w:t>
-      </w:r>
-    </w:p>
-    <w:p>
-      <w:pPr>
-        <w:pStyle w:val="Paragrafoelenco"/>
-        <w:numPr>
-          <w:ilvl w:val="2"/>
-          <w:numId w:val="2"/>
-        </w:numPr>
-        <w:ind w:left="1068"/>
-      </w:pPr>
-      <w:r>
-        <w:t>Dispongono di risorse limitate (persone, tempo, denaro, strumenti)</w:t>
-      </w:r>
-    </w:p>
-    <w:p>
-      <w:pPr>
-        <w:pStyle w:val="Paragrafoelenco"/>
-        <w:numPr>
-          <w:ilvl w:val="2"/>
-          <w:numId w:val="2"/>
-        </w:numPr>
-        <w:ind w:left="1068"/>
-      </w:pPr>
-      <w:r>
-        <w:t>Consumano tali risorse nel loro svolgersi</w:t>
-      </w:r>
-    </w:p>
-    <w:p>
-      <w:pPr>
-        <w:ind w:left="-720" w:firstLine="708"/>
-      </w:pPr>
-      <w:r>
-        <w:t>L’uscita di un progetto è un prodotto composito</w:t>
+        <w:t>uten</w:t>
+      </w:r>
+      <w:r>
+        <w:rPr>
+          <w:i/>
+          <w:iCs/>
+        </w:rPr>
+        <w:t>sì</w:t>
+      </w:r>
+      <w:r>
+        <w:rPr>
+          <w:i/>
+          <w:iCs/>
+        </w:rPr>
+        <w:t>le</w:t>
+      </w:r>
+      <w:r>
+        <w:t xml:space="preserve"> (</w:t>
+      </w:r>
+      <w:r>
+        <w:t>cio</w:t>
+      </w:r>
+      <w:r>
+        <w:t>è</w:t>
+      </w:r>
+      <w:r>
+        <w:t>, avere un prodotto</w:t>
+      </w:r>
+      <w:r>
+        <w:t xml:space="preserve"> </w:t>
+      </w:r>
+      <w:r>
+        <w:rPr>
+          <w:i/>
+          <w:iCs/>
+        </w:rPr>
+        <w:t>usabile</w:t>
+      </w:r>
+      <w:r>
+        <w:t>; quindi,</w:t>
+      </w:r>
+      <w:r>
+        <w:t xml:space="preserve"> una volta creato compie </w:t>
+      </w:r>
+      <w:r>
+        <w:t xml:space="preserve">correttamente </w:t>
+      </w:r>
+      <w:r>
+        <w:t>la sua funzione</w:t>
+      </w:r>
+      <w:r>
+        <w:t xml:space="preserve"> e sia utile allo scopo voluto)</w:t>
       </w:r>
     </w:p>
     <w:p>
@@ -1104,191 +1460,12 @@
           <w:ilvl w:val="1"/>
           <w:numId w:val="2"/>
         </w:numPr>
-        <w:ind w:left="348"/>
-      </w:pPr>
-      <w:r>
-        <w:t>SW sorgente/eseguibile, librerie, documenti, manuali</w:t>
-      </w:r>
-    </w:p>
-    <w:p/>
-    <w:p>
-      <w:r>
-        <w:t xml:space="preserve">La vera definizione in ambito universitario è </w:t>
-      </w:r>
-      <w:r>
-        <w:rPr>
-          <w:i/>
-          <w:iCs/>
-        </w:rPr>
-        <w:t>assignment</w:t>
-      </w:r>
-      <w:r>
-        <w:t>, quindi un compito specifico assegnato e gestito in maniera flessibile, sia di chi impone la scadenza, sia di chi lo esegue.</w:t>
-      </w:r>
-    </w:p>
-    <w:p>
-      <w:r>
-        <w:lastRenderedPageBreak/>
-        <w:t>I costituenti di un progetto sono:</w:t>
-      </w:r>
-    </w:p>
-    <w:p>
-      <w:pPr>
-        <w:pStyle w:val="Paragrafoelenco"/>
-        <w:numPr>
-          <w:ilvl w:val="0"/>
-          <w:numId w:val="2"/>
-        </w:numPr>
-      </w:pPr>
-      <w:r>
-        <w:t>Pianificazione</w:t>
-      </w:r>
-      <w:r>
-        <w:t xml:space="preserve"> </w:t>
-      </w:r>
-      <w:r>
-        <w:sym w:font="Wingdings" w:char="F0E0"/>
-      </w:r>
-      <w:r>
-        <w:t xml:space="preserve"> Studiare la natura del problema e capire come impostare le attività</w:t>
-      </w:r>
-      <w:r>
-        <w:t xml:space="preserve"> sulla base della domanda</w:t>
-      </w:r>
-    </w:p>
-    <w:p>
-      <w:pPr>
-        <w:pStyle w:val="Paragrafoelenco"/>
-        <w:numPr>
-          <w:ilvl w:val="1"/>
-          <w:numId w:val="2"/>
-        </w:numPr>
-      </w:pPr>
-      <w:r>
-        <w:t>Gestire risorse (persone, tempo, denaro, strumenti) in modo responsabile, in funzione degli obiettivi</w:t>
-      </w:r>
-    </w:p>
-    <w:p>
-      <w:pPr>
-        <w:pStyle w:val="Paragrafoelenco"/>
-        <w:numPr>
-          <w:ilvl w:val="0"/>
-          <w:numId w:val="2"/>
-        </w:numPr>
-      </w:pPr>
-      <w:r>
-        <w:t>Analisi dei requisiti</w:t>
-      </w:r>
-      <w:r>
-        <w:t xml:space="preserve"> </w:t>
-      </w:r>
-      <w:r>
-        <w:sym w:font="Wingdings" w:char="F0E0"/>
-      </w:r>
-      <w:r>
-        <w:t xml:space="preserve"> </w:t>
-      </w:r>
-      <w:r>
-        <w:t>I needs sono tradotti in prodotti informatici</w:t>
-      </w:r>
-      <w:r>
-        <w:t xml:space="preserve"> (non sapendo come fare, si chiede e dialoga con una serie di interlocutori)</w:t>
-      </w:r>
-    </w:p>
-    <w:p>
-      <w:pPr>
-        <w:pStyle w:val="Paragrafoelenco"/>
-        <w:numPr>
-          <w:ilvl w:val="1"/>
-          <w:numId w:val="2"/>
-        </w:numPr>
-      </w:pPr>
-      <w:r>
-        <w:t>Definire cosa bisogna fare</w:t>
-      </w:r>
-    </w:p>
-    <w:p>
-      <w:pPr>
-        <w:pStyle w:val="Paragrafoelenco"/>
-        <w:numPr>
-          <w:ilvl w:val="0"/>
-          <w:numId w:val="2"/>
-        </w:numPr>
-      </w:pPr>
-      <w:r>
-        <w:t>Progettazione (</w:t>
-      </w:r>
-      <w:r>
-        <w:t>d</w:t>
-      </w:r>
-      <w:r>
-        <w:t>esign)</w:t>
-      </w:r>
-      <w:r>
-        <w:t xml:space="preserve"> </w:t>
-      </w:r>
-      <w:r>
-        <w:sym w:font="Wingdings" w:char="F0E0"/>
-      </w:r>
-      <w:r>
-        <w:t xml:space="preserve"> Trasformare l’idea di comprensione (profonda) del problema in modo attuabile e con una soluzione sensata ed accettabile</w:t>
-      </w:r>
-      <w:r>
-        <w:t>. Qui non si ha una sola soluzione, ma ce ne possono essere tante</w:t>
-      </w:r>
-    </w:p>
-    <w:p>
-      <w:pPr>
-        <w:pStyle w:val="Paragrafoelenco"/>
-        <w:numPr>
-          <w:ilvl w:val="1"/>
-          <w:numId w:val="2"/>
-        </w:numPr>
-      </w:pPr>
-      <w:r>
-        <w:t>Definire come farlo</w:t>
-      </w:r>
-    </w:p>
-    <w:p>
-      <w:pPr>
-        <w:pStyle w:val="Paragrafoelenco"/>
-        <w:numPr>
-          <w:ilvl w:val="0"/>
-          <w:numId w:val="2"/>
-        </w:numPr>
-      </w:pPr>
-      <w:r>
-        <w:t>Realizzazione (implementation)</w:t>
-      </w:r>
-      <w:r>
-        <w:t xml:space="preserve"> </w:t>
-      </w:r>
-      <w:r>
-        <w:sym w:font="Wingdings" w:char="F0E0"/>
-      </w:r>
-      <w:r>
-        <w:t xml:space="preserve"> Creare un utensile (prodotto è </w:t>
-      </w:r>
-      <w:r>
-        <w:t>usabile; quindi,</w:t>
-      </w:r>
-      <w:r>
-        <w:t xml:space="preserve"> una volta creato compie la sua funzione)</w:t>
-      </w:r>
-      <w:r>
-        <w:t>, quindi creare qualcosa che serve effettivamente</w:t>
-      </w:r>
-    </w:p>
-    <w:p>
-      <w:pPr>
-        <w:pStyle w:val="Paragrafoelenco"/>
-        <w:numPr>
-          <w:ilvl w:val="1"/>
-          <w:numId w:val="2"/>
-        </w:numPr>
       </w:pPr>
       <w:r>
         <w:t>Farlo, perseguendo qualità</w:t>
+      </w:r>
+      <w:r>
+        <w:t xml:space="preserve"> (cioè, il grado di bontà oggettiva delle azioni eseguite)</w:t>
       </w:r>
     </w:p>
     <w:p>
@@ -1323,7 +1500,215 @@
         <mc:AlternateContent>
           <mc:Choice Requires="wps">
             <w:drawing>
-              <wp:anchor distT="0" distB="0" distL="114300" distR="114300" simplePos="0" relativeHeight="251661312" behindDoc="0" locked="0" layoutInCell="1" allowOverlap="1" wp14:anchorId="34E41FFD" wp14:editId="0BC62BDC">
+              <wp:anchor distT="0" distB="0" distL="114300" distR="114300" simplePos="0" relativeHeight="251670528" behindDoc="0" locked="0" layoutInCell="1" allowOverlap="1" wp14:anchorId="5595C165" wp14:editId="1C588F8B">
+                <wp:simplePos x="0" y="0"/>
+                <wp:positionH relativeFrom="column">
+                  <wp:posOffset>1841269</wp:posOffset>
+                </wp:positionH>
+                <wp:positionV relativeFrom="paragraph">
+                  <wp:posOffset>173528</wp:posOffset>
+                </wp:positionV>
+                <wp:extent cx="3105150" cy="45719"/>
+                <wp:effectExtent l="38100" t="38100" r="19050" b="88265"/>
+                <wp:wrapNone/>
+                <wp:docPr id="9" name="Connettore 2 9"/>
+                <wp:cNvGraphicFramePr/>
+                <a:graphic xmlns:a="http://schemas.openxmlformats.org/drawingml/2006/main">
+                  <a:graphicData uri="http://schemas.microsoft.com/office/word/2010/wordprocessingShape">
+                    <wps:wsp>
+                      <wps:cNvCnPr/>
+                      <wps:spPr>
+                        <a:xfrm flipH="1">
+                          <a:off x="0" y="0"/>
+                          <a:ext cx="3105150" cy="45719"/>
+                        </a:xfrm>
+                        <a:prstGeom prst="straightConnector1">
+                          <a:avLst/>
+                        </a:prstGeom>
+                        <a:ln>
+                          <a:tailEnd type="triangle"/>
+                        </a:ln>
+                      </wps:spPr>
+                      <wps:style>
+                        <a:lnRef idx="1">
+                          <a:schemeClr val="accent1"/>
+                        </a:lnRef>
+                        <a:fillRef idx="0">
+                          <a:schemeClr val="accent1"/>
+                        </a:fillRef>
+                        <a:effectRef idx="0">
+                          <a:schemeClr val="accent1"/>
+                        </a:effectRef>
+                        <a:fontRef idx="minor">
+                          <a:schemeClr val="tx1"/>
+                        </a:fontRef>
+                      </wps:style>
+                      <wps:bodyPr/>
+                    </wps:wsp>
+                  </a:graphicData>
+                </a:graphic>
+                <wp14:sizeRelH relativeFrom="margin">
+                  <wp14:pctWidth>0</wp14:pctWidth>
+                </wp14:sizeRelH>
+                <wp14:sizeRelV relativeFrom="margin">
+                  <wp14:pctHeight>0</wp14:pctHeight>
+                </wp14:sizeRelV>
+              </wp:anchor>
+            </w:drawing>
+          </mc:Choice>
+          <mc:Fallback>
+            <w:pict>
+              <v:shapetype w14:anchorId="4CB5D8D3" id="_x0000_t32" coordsize="21600,21600" o:spt="32" o:oned="t" path="m,l21600,21600e" filled="f">
+                <v:path arrowok="t" fillok="f" o:connecttype="none"/>
+                <o:lock v:ext="edit" shapetype="t"/>
+              </v:shapetype>
+              <v:shape id="Connettore 2 9" o:spid="_x0000_s1026" type="#_x0000_t32" style="position:absolute;margin-left:145pt;margin-top:13.65pt;width:244.5pt;height:3.6pt;flip:x;z-index:251670528;visibility:visible;mso-wrap-style:square;mso-width-percent:0;mso-height-percent:0;mso-wrap-distance-left:9pt;mso-wrap-distance-top:0;mso-wrap-distance-right:9pt;mso-wrap-distance-bottom:0;mso-position-horizontal:absolute;mso-position-horizontal-relative:text;mso-position-vertical:absolute;mso-position-vertical-relative:text;mso-width-percent:0;mso-height-percent:0;mso-width-relative:margin;mso-height-relative:margin" o:gfxdata="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" strokecolor="#4472c4 [3204]" strokeweight=".5pt">
+                <v:stroke endarrow="block" joinstyle="miter"/>
+              </v:shape>
+            </w:pict>
+          </mc:Fallback>
+        </mc:AlternateContent>
+      </w:r>
+      <w:r>
+        <w:rPr>
+          <w:noProof/>
+        </w:rPr>
+        <mc:AlternateContent>
+          <mc:Choice Requires="wps">
+            <w:drawing>
+              <wp:anchor distT="0" distB="0" distL="114300" distR="114300" simplePos="0" relativeHeight="251668480" behindDoc="0" locked="0" layoutInCell="1" allowOverlap="1" wp14:anchorId="02137665" wp14:editId="03F58C86">
+                <wp:simplePos x="0" y="0"/>
+                <wp:positionH relativeFrom="column">
+                  <wp:posOffset>4870219</wp:posOffset>
+                </wp:positionH>
+                <wp:positionV relativeFrom="paragraph">
+                  <wp:posOffset>80703</wp:posOffset>
+                </wp:positionV>
+                <wp:extent cx="1447800" cy="741218"/>
+                <wp:effectExtent l="0" t="0" r="0" b="1905"/>
+                <wp:wrapNone/>
+                <wp:docPr id="8" name="Casella di testo 8"/>
+                <wp:cNvGraphicFramePr/>
+                <a:graphic xmlns:a="http://schemas.openxmlformats.org/drawingml/2006/main">
+                  <a:graphicData uri="http://schemas.microsoft.com/office/word/2010/wordprocessingShape">
+                    <wps:wsp>
+                      <wps:cNvSpPr txBox="1"/>
+                      <wps:spPr>
+                        <a:xfrm>
+                          <a:off x="0" y="0"/>
+                          <a:ext cx="1447800" cy="741218"/>
+                        </a:xfrm>
+                        <a:prstGeom prst="rect">
+                          <a:avLst/>
+                        </a:prstGeom>
+                        <a:noFill/>
+                        <a:ln w="6350">
+                          <a:noFill/>
+                        </a:ln>
+                      </wps:spPr>
+                      <wps:txbx>
+                        <w:txbxContent>
+                          <w:p>
+                            <w:pPr>
+                              <w:rPr>
+                                <w:sz w:val="18"/>
+                                <w:szCs w:val="18"/>
+                              </w:rPr>
+                            </w:pPr>
+                            <w:r>
+                              <w:rPr>
+                                <w:sz w:val="18"/>
+                                <w:szCs w:val="18"/>
+                              </w:rPr>
+                              <w:t>Vedere la possibilità di creare</w:t>
+                            </w:r>
+                          </w:p>
+                          <w:p>
+                            <w:pPr>
+                              <w:rPr>
+                                <w:sz w:val="18"/>
+                                <w:szCs w:val="18"/>
+                              </w:rPr>
+                            </w:pPr>
+                            <w:r>
+                              <w:rPr>
+                                <w:sz w:val="18"/>
+                                <w:szCs w:val="18"/>
+                              </w:rPr>
+                              <w:t>un prodotto utile allo scopo possibile</w:t>
+                            </w:r>
+                          </w:p>
+                        </w:txbxContent>
+                      </wps:txbx>
+                      <wps:bodyPr rot="0" spcFirstLastPara="0" vertOverflow="overflow" horzOverflow="overflow" vert="horz" wrap="square" lIns="91440" tIns="45720" rIns="91440" bIns="45720" numCol="1" spcCol="0" rtlCol="0" fromWordArt="0" anchor="t" anchorCtr="0" forceAA="0" compatLnSpc="1">
+                        <a:prstTxWarp prst="textNoShape">
+                          <a:avLst/>
+                        </a:prstTxWarp>
+                        <a:noAutofit/>
+                      </wps:bodyPr>
+                    </wps:wsp>
+                  </a:graphicData>
+                </a:graphic>
+                <wp14:sizeRelV relativeFrom="margin">
+                  <wp14:pctHeight>0</wp14:pctHeight>
+                </wp14:sizeRelV>
+              </wp:anchor>
+            </w:drawing>
+          </mc:Choice>
+          <mc:Fallback>
+            <w:pict>
+              <v:shapetype w14:anchorId="02137665" id="_x0000_t202" coordsize="21600,21600" o:spt="202" path="m,l,21600r21600,l21600,xe">
+                <v:stroke joinstyle="miter"/>
+                <v:path gradientshapeok="t" o:connecttype="rect"/>
+              </v:shapetype>
+              <v:shape id="Casella di testo 8" o:spid="_x0000_s1026" type="#_x0000_t202" style="position:absolute;margin-left:383.5pt;margin-top:6.35pt;width:114pt;height:58.35pt;z-index:251668480;visibility:visible;mso-wrap-style:square;mso-height-percent:0;mso-wrap-distance-left:9pt;mso-wrap-distance-top:0;mso-wrap-distance-right:9pt;mso-wrap-distance-bottom:0;mso-position-horizontal:absolute;mso-position-horizontal-relative:text;mso-position-vertical:absolute;mso-position-vertical-relative:text;mso-height-percent:0;mso-height-relative:margin;v-text-anchor:top" o:gfxdata="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" filled="f" stroked="f" strokeweight=".5pt">
+                <v:textbox>
+                  <w:txbxContent>
+                    <w:p>
+                      <w:pPr>
+                        <w:rPr>
+                          <w:sz w:val="18"/>
+                          <w:szCs w:val="18"/>
+                        </w:rPr>
+                      </w:pPr>
+                      <w:r>
+                        <w:rPr>
+                          <w:sz w:val="18"/>
+                          <w:szCs w:val="18"/>
+                        </w:rPr>
+                        <w:t>Vedere la possibilità di creare</w:t>
+                      </w:r>
+                    </w:p>
+                    <w:p>
+                      <w:pPr>
+                        <w:rPr>
+                          <w:sz w:val="18"/>
+                          <w:szCs w:val="18"/>
+                        </w:rPr>
+                      </w:pPr>
+                      <w:r>
+                        <w:rPr>
+                          <w:sz w:val="18"/>
+                          <w:szCs w:val="18"/>
+                        </w:rPr>
+                        <w:t>un prodotto utile allo scopo possibile</w:t>
+                      </w:r>
+                    </w:p>
+                  </w:txbxContent>
+                </v:textbox>
+              </v:shape>
+            </w:pict>
+          </mc:Fallback>
+        </mc:AlternateContent>
+      </w:r>
+      <w:r>
+        <w:rPr>
+          <w:noProof/>
+        </w:rPr>
+        <mc:AlternateContent>
+          <mc:Choice Requires="wps">
+            <w:drawing>
+              <wp:anchor distT="0" distB="0" distL="114300" distR="114300" simplePos="0" relativeHeight="251661312" behindDoc="0" locked="0" layoutInCell="1" allowOverlap="1" wp14:anchorId="34E41FFD" wp14:editId="4B45EA9B">
                 <wp:simplePos x="0" y="0"/>
                 <wp:positionH relativeFrom="column">
                   <wp:posOffset>0</wp:posOffset>
@@ -1364,24 +1749,14 @@
                             <w:r>
                               <w:t xml:space="preserve">Figura </w:t>
                             </w:r>
-                            <w:r>
-                              <w:fldChar w:fldCharType="begin"/>
-                            </w:r>
-                            <w:r>
-                              <w:instrText xml:space="preserve"> SEQ Figura \* ARABIC </w:instrText>
-                            </w:r>
-                            <w:r>
-                              <w:fldChar w:fldCharType="separate"/>
-                            </w:r>
-                            <w:r>
-                              <w:rPr>
-                                <w:noProof/>
-                              </w:rPr>
-                              <w:t>1</w:t>
-                            </w:r>
-                            <w:r>
-                              <w:fldChar w:fldCharType="end"/>
-                            </w:r>
+                            <w:fldSimple w:instr=" SEQ Figura \* ARABIC ">
+                              <w:r>
+                                <w:rPr>
+                                  <w:noProof/>
+                                </w:rPr>
+                                <w:t>1</w:t>
+                              </w:r>
+                            </w:fldSimple>
                             <w:r>
                               <w:t xml:space="preserve"> - Proveniente da </w:t>
                             </w:r>
@@ -1405,11 +1780,7 @@
           </mc:Choice>
           <mc:Fallback>
             <w:pict>
-              <v:shapetype w14:anchorId="34E41FFD" id="_x0000_t202" coordsize="21600,21600" o:spt="202" path="m,l,21600r21600,l21600,xe">
-                <v:stroke joinstyle="miter"/>
-                <v:path gradientshapeok="t" o:connecttype="rect"/>
-              </v:shapetype>
-              <v:shape id="Casella di testo 2" o:spid="_x0000_s1026" type="#_x0000_t202" style="position:absolute;margin-left:0;margin-top:228pt;width:363.25pt;height:.05pt;z-index:251661312;visibility:visible;mso-wrap-style:square;mso-wrap-distance-left:9pt;mso-wrap-distance-top:0;mso-wrap-distance-right:9pt;mso-wrap-distance-bottom:0;mso-position-horizontal:absolute;mso-position-horizontal-relative:text;mso-position-vertical:absolute;mso-position-vertical-relative:text;v-text-anchor:top" o:gfxdata="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" stroked="f">
+              <v:shape w14:anchorId="34E41FFD" id="Casella di testo 2" o:spid="_x0000_s1027" type="#_x0000_t202" style="position:absolute;margin-left:0;margin-top:228pt;width:363.25pt;height:.05pt;z-index:251661312;visibility:visible;mso-wrap-style:square;mso-wrap-distance-left:9pt;mso-wrap-distance-top:0;mso-wrap-distance-right:9pt;mso-wrap-distance-bottom:0;mso-position-horizontal:absolute;mso-position-horizontal-relative:text;mso-position-vertical:absolute;mso-position-vertical-relative:text;v-text-anchor:top" o:gfxdata="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" stroked="f">
                 <v:textbox style="mso-fit-shape-to-text:t" inset="0,0,0,0">
                   <w:txbxContent>
                     <w:p>
@@ -1419,24 +1790,14 @@
                       <w:r>
                         <w:t xml:space="preserve">Figura </w:t>
                       </w:r>
-                      <w:r>
-                        <w:fldChar w:fldCharType="begin"/>
-                      </w:r>
-                      <w:r>
-                        <w:instrText xml:space="preserve"> SEQ Figura \* ARABIC </w:instrText>
-                      </w:r>
-                      <w:r>
-                        <w:fldChar w:fldCharType="separate"/>
-                      </w:r>
-                      <w:r>
-                        <w:rPr>
-                          <w:noProof/>
-                        </w:rPr>
-                        <w:t>1</w:t>
-                      </w:r>
-                      <w:r>
-                        <w:fldChar w:fldCharType="end"/>
-                      </w:r>
+                      <w:fldSimple w:instr=" SEQ Figura \* ARABIC ">
+                        <w:r>
+                          <w:rPr>
+                            <w:noProof/>
+                          </w:rPr>
+                          <w:t>1</w:t>
+                        </w:r>
+                      </w:fldSimple>
                       <w:r>
                         <w:t xml:space="preserve"> - Proveniente da </w:t>
                       </w:r>
@@ -1453,6 +1814,9 @@
         </mc:AlternateContent>
       </w:r>
       <w:r>
+        <w:rPr>
+          <w:noProof/>
+        </w:rPr>
         <w:drawing>
           <wp:anchor distT="0" distB="0" distL="114300" distR="114300" simplePos="0" relativeHeight="251659264" behindDoc="0" locked="0" layoutInCell="1" allowOverlap="1" wp14:anchorId="49A15815" wp14:editId="7DE50C7C">
             <wp:simplePos x="0" y="0"/>
@@ -1477,7 +1841,7 @@
                     <pic:cNvPicPr/>
                   </pic:nvPicPr>
                   <pic:blipFill>
-                    <a:blip r:embed="rId9"/>
+                    <a:blip r:embed="rId10"/>
                     <a:stretch>
                       <a:fillRect/>
                     </a:stretch>
@@ -1504,11 +1868,415 @@
         </w:drawing>
       </w:r>
     </w:p>
+    <w:p>
+      <w:r>
+        <w:rPr>
+          <w:noProof/>
+        </w:rPr>
+        <mc:AlternateContent>
+          <mc:Choice Requires="wps">
+            <w:drawing>
+              <wp:anchor distT="0" distB="0" distL="114300" distR="114300" simplePos="0" relativeHeight="251672576" behindDoc="0" locked="0" layoutInCell="1" allowOverlap="1" wp14:anchorId="7C8CCC04" wp14:editId="37C4669C">
+                <wp:simplePos x="0" y="0"/>
+                <wp:positionH relativeFrom="column">
+                  <wp:posOffset>2542309</wp:posOffset>
+                </wp:positionH>
+                <wp:positionV relativeFrom="paragraph">
+                  <wp:posOffset>48202</wp:posOffset>
+                </wp:positionV>
+                <wp:extent cx="1302327" cy="477982"/>
+                <wp:effectExtent l="0" t="0" r="12700" b="17780"/>
+                <wp:wrapNone/>
+                <wp:docPr id="10" name="Ovale 10"/>
+                <wp:cNvGraphicFramePr/>
+                <a:graphic xmlns:a="http://schemas.openxmlformats.org/drawingml/2006/main">
+                  <a:graphicData uri="http://schemas.microsoft.com/office/word/2010/wordprocessingShape">
+                    <wps:wsp>
+                      <wps:cNvSpPr/>
+                      <wps:spPr>
+                        <a:xfrm>
+                          <a:off x="0" y="0"/>
+                          <a:ext cx="1302327" cy="477982"/>
+                        </a:xfrm>
+                        <a:prstGeom prst="ellipse">
+                          <a:avLst/>
+                        </a:prstGeom>
+                        <a:noFill/>
+                      </wps:spPr>
+                      <wps:style>
+                        <a:lnRef idx="2">
+                          <a:schemeClr val="accent1">
+                            <a:shade val="50000"/>
+                          </a:schemeClr>
+                        </a:lnRef>
+                        <a:fillRef idx="1">
+                          <a:schemeClr val="accent1"/>
+                        </a:fillRef>
+                        <a:effectRef idx="0">
+                          <a:schemeClr val="accent1"/>
+                        </a:effectRef>
+                        <a:fontRef idx="minor">
+                          <a:schemeClr val="lt1"/>
+                        </a:fontRef>
+                      </wps:style>
+                      <wps:bodyPr rot="0" spcFirstLastPara="0" vertOverflow="overflow" horzOverflow="overflow" vert="horz" wrap="square" lIns="91440" tIns="45720" rIns="91440" bIns="45720" numCol="1" spcCol="0" rtlCol="0" fromWordArt="0" anchor="ctr" anchorCtr="0" forceAA="0" compatLnSpc="1">
+                        <a:prstTxWarp prst="textNoShape">
+                          <a:avLst/>
+                        </a:prstTxWarp>
+                        <a:noAutofit/>
+                      </wps:bodyPr>
+                    </wps:wsp>
+                  </a:graphicData>
+                </a:graphic>
+              </wp:anchor>
+            </w:drawing>
+          </mc:Choice>
+          <mc:Fallback>
+            <w:pict>
+              <v:oval w14:anchorId="3D47ACA3" id="Ovale 10" o:spid="_x0000_s1026" style="position:absolute;margin-left:200.2pt;margin-top:3.8pt;width:102.55pt;height:37.65pt;z-index:251672576;visibility:visible;mso-wrap-style:square;mso-wrap-distance-left:9pt;mso-wrap-distance-top:0;mso-wrap-distance-right:9pt;mso-wrap-distance-bottom:0;mso-position-horizontal:absolute;mso-position-horizontal-relative:text;mso-position-vertical:absolute;mso-position-vertical-relative:text;v-text-anchor:middle" o:gfxdata="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" filled="f" strokecolor="#1f3763 [1604]" strokeweight="1pt">
+                <v:stroke joinstyle="miter"/>
+              </v:oval>
+            </w:pict>
+          </mc:Fallback>
+        </mc:AlternateContent>
+      </w:r>
+      <w:r>
+        <w:rPr>
+          <w:noProof/>
+        </w:rPr>
+        <mc:AlternateContent>
+          <mc:Choice Requires="wps">
+            <w:drawing>
+              <wp:anchor distT="0" distB="0" distL="114300" distR="114300" simplePos="0" relativeHeight="251666432" behindDoc="0" locked="0" layoutInCell="1" allowOverlap="1" wp14:anchorId="7EE35108" wp14:editId="6E904D30">
+                <wp:simplePos x="0" y="0"/>
+                <wp:positionH relativeFrom="column">
+                  <wp:posOffset>755073</wp:posOffset>
+                </wp:positionH>
+                <wp:positionV relativeFrom="paragraph">
+                  <wp:posOffset>27363</wp:posOffset>
+                </wp:positionV>
+                <wp:extent cx="1302327" cy="477982"/>
+                <wp:effectExtent l="0" t="0" r="12700" b="17780"/>
+                <wp:wrapNone/>
+                <wp:docPr id="6" name="Ovale 6"/>
+                <wp:cNvGraphicFramePr/>
+                <a:graphic xmlns:a="http://schemas.openxmlformats.org/drawingml/2006/main">
+                  <a:graphicData uri="http://schemas.microsoft.com/office/word/2010/wordprocessingShape">
+                    <wps:wsp>
+                      <wps:cNvSpPr/>
+                      <wps:spPr>
+                        <a:xfrm>
+                          <a:off x="0" y="0"/>
+                          <a:ext cx="1302327" cy="477982"/>
+                        </a:xfrm>
+                        <a:prstGeom prst="ellipse">
+                          <a:avLst/>
+                        </a:prstGeom>
+                        <a:noFill/>
+                      </wps:spPr>
+                      <wps:style>
+                        <a:lnRef idx="2">
+                          <a:schemeClr val="accent1">
+                            <a:shade val="50000"/>
+                          </a:schemeClr>
+                        </a:lnRef>
+                        <a:fillRef idx="1">
+                          <a:schemeClr val="accent1"/>
+                        </a:fillRef>
+                        <a:effectRef idx="0">
+                          <a:schemeClr val="accent1"/>
+                        </a:effectRef>
+                        <a:fontRef idx="minor">
+                          <a:schemeClr val="lt1"/>
+                        </a:fontRef>
+                      </wps:style>
+                      <wps:bodyPr rot="0" spcFirstLastPara="0" vertOverflow="overflow" horzOverflow="overflow" vert="horz" wrap="square" lIns="91440" tIns="45720" rIns="91440" bIns="45720" numCol="1" spcCol="0" rtlCol="0" fromWordArt="0" anchor="ctr" anchorCtr="0" forceAA="0" compatLnSpc="1">
+                        <a:prstTxWarp prst="textNoShape">
+                          <a:avLst/>
+                        </a:prstTxWarp>
+                        <a:noAutofit/>
+                      </wps:bodyPr>
+                    </wps:wsp>
+                  </a:graphicData>
+                </a:graphic>
+              </wp:anchor>
+            </w:drawing>
+          </mc:Choice>
+          <mc:Fallback>
+            <w:pict>
+              <v:oval w14:anchorId="25A9AE60" id="Ovale 6" o:spid="_x0000_s1026" style="position:absolute;margin-left:59.45pt;margin-top:2.15pt;width:102.55pt;height:37.65pt;z-index:251666432;visibility:visible;mso-wrap-style:square;mso-wrap-distance-left:9pt;mso-wrap-distance-top:0;mso-wrap-distance-right:9pt;mso-wrap-distance-bottom:0;mso-position-horizontal:absolute;mso-position-horizontal-relative:text;mso-position-vertical:absolute;mso-position-vertical-relative:text;v-text-anchor:middle" o:gfxdata="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" filled="f" strokecolor="#1f3763 [1604]" strokeweight="1pt">
+                <v:stroke joinstyle="miter"/>
+              </v:oval>
+            </w:pict>
+          </mc:Fallback>
+        </mc:AlternateContent>
+      </w:r>
+    </w:p>
     <w:p/>
+    <w:p>
+      <w:r>
+        <w:rPr>
+          <w:noProof/>
+        </w:rPr>
+        <mc:AlternateContent>
+          <mc:Choice Requires="wps">
+            <w:drawing>
+              <wp:anchor distT="0" distB="0" distL="114300" distR="114300" simplePos="0" relativeHeight="251676672" behindDoc="0" locked="0" layoutInCell="1" allowOverlap="1" wp14:anchorId="0DCD603C" wp14:editId="1CD7ED80">
+                <wp:simplePos x="0" y="0"/>
+                <wp:positionH relativeFrom="column">
+                  <wp:posOffset>3803419</wp:posOffset>
+                </wp:positionH>
+                <wp:positionV relativeFrom="paragraph">
+                  <wp:posOffset>33019</wp:posOffset>
+                </wp:positionV>
+                <wp:extent cx="1066454" cy="777009"/>
+                <wp:effectExtent l="38100" t="38100" r="19685" b="23495"/>
+                <wp:wrapNone/>
+                <wp:docPr id="12" name="Connettore 2 12"/>
+                <wp:cNvGraphicFramePr/>
+                <a:graphic xmlns:a="http://schemas.openxmlformats.org/drawingml/2006/main">
+                  <a:graphicData uri="http://schemas.microsoft.com/office/word/2010/wordprocessingShape">
+                    <wps:wsp>
+                      <wps:cNvCnPr/>
+                      <wps:spPr>
+                        <a:xfrm flipH="1" flipV="1">
+                          <a:off x="0" y="0"/>
+                          <a:ext cx="1066454" cy="777009"/>
+                        </a:xfrm>
+                        <a:prstGeom prst="straightConnector1">
+                          <a:avLst/>
+                        </a:prstGeom>
+                        <a:ln>
+                          <a:tailEnd type="triangle"/>
+                        </a:ln>
+                      </wps:spPr>
+                      <wps:style>
+                        <a:lnRef idx="1">
+                          <a:schemeClr val="accent1"/>
+                        </a:lnRef>
+                        <a:fillRef idx="0">
+                          <a:schemeClr val="accent1"/>
+                        </a:fillRef>
+                        <a:effectRef idx="0">
+                          <a:schemeClr val="accent1"/>
+                        </a:effectRef>
+                        <a:fontRef idx="minor">
+                          <a:schemeClr val="tx1"/>
+                        </a:fontRef>
+                      </wps:style>
+                      <wps:bodyPr/>
+                    </wps:wsp>
+                  </a:graphicData>
+                </a:graphic>
+                <wp14:sizeRelH relativeFrom="margin">
+                  <wp14:pctWidth>0</wp14:pctWidth>
+                </wp14:sizeRelH>
+                <wp14:sizeRelV relativeFrom="margin">
+                  <wp14:pctHeight>0</wp14:pctHeight>
+                </wp14:sizeRelV>
+              </wp:anchor>
+            </w:drawing>
+          </mc:Choice>
+          <mc:Fallback>
+            <w:pict>
+              <v:shape w14:anchorId="1525227A" id="Connettore 2 12" o:spid="_x0000_s1026" type="#_x0000_t32" style="position:absolute;margin-left:299.5pt;margin-top:2.6pt;width:83.95pt;height:61.2pt;flip:x y;z-index:251676672;visibility:visible;mso-wrap-style:square;mso-width-percent:0;mso-height-percent:0;mso-wrap-distance-left:9pt;mso-wrap-distance-top:0;mso-wrap-distance-right:9pt;mso-wrap-distance-bottom:0;mso-position-horizontal:absolute;mso-position-horizontal-relative:text;mso-position-vertical:absolute;mso-position-vertical-relative:text;mso-width-percent:0;mso-height-percent:0;mso-width-relative:margin;mso-height-relative:margin" o:gfxdata="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" strokecolor="#4472c4 [3204]" strokeweight=".5pt">
+                <v:stroke endarrow="block" joinstyle="miter"/>
+              </v:shape>
+            </w:pict>
+          </mc:Fallback>
+        </mc:AlternateContent>
+      </w:r>
+    </w:p>
     <w:p/>
-    <w:p/>
-    <w:p/>
-    <w:p/>
+    <w:p>
+      <w:r>
+        <w:rPr>
+          <w:noProof/>
+        </w:rPr>
+        <mc:AlternateContent>
+          <mc:Choice Requires="wps">
+            <w:drawing>
+              <wp:anchor distT="0" distB="0" distL="114300" distR="114300" simplePos="0" relativeHeight="251674624" behindDoc="0" locked="0" layoutInCell="1" allowOverlap="1" wp14:anchorId="331130BF" wp14:editId="37CC7FEE">
+                <wp:simplePos x="0" y="0"/>
+                <wp:positionH relativeFrom="column">
+                  <wp:posOffset>4884420</wp:posOffset>
+                </wp:positionH>
+                <wp:positionV relativeFrom="paragraph">
+                  <wp:posOffset>80010</wp:posOffset>
+                </wp:positionV>
+                <wp:extent cx="1725930" cy="1357746"/>
+                <wp:effectExtent l="0" t="0" r="0" b="0"/>
+                <wp:wrapNone/>
+                <wp:docPr id="11" name="Casella di testo 11"/>
+                <wp:cNvGraphicFramePr/>
+                <a:graphic xmlns:a="http://schemas.openxmlformats.org/drawingml/2006/main">
+                  <a:graphicData uri="http://schemas.microsoft.com/office/word/2010/wordprocessingShape">
+                    <wps:wsp>
+                      <wps:cNvSpPr txBox="1"/>
+                      <wps:spPr>
+                        <a:xfrm>
+                          <a:off x="0" y="0"/>
+                          <a:ext cx="1725930" cy="1357746"/>
+                        </a:xfrm>
+                        <a:prstGeom prst="rect">
+                          <a:avLst/>
+                        </a:prstGeom>
+                        <a:noFill/>
+                        <a:ln w="6350">
+                          <a:noFill/>
+                        </a:ln>
+                      </wps:spPr>
+                      <wps:txbx>
+                        <w:txbxContent>
+                          <w:p>
+                            <w:pPr>
+                              <w:rPr>
+                                <w:sz w:val="18"/>
+                                <w:szCs w:val="18"/>
+                              </w:rPr>
+                            </w:pPr>
+                            <w:r>
+                              <w:rPr>
+                                <w:sz w:val="18"/>
+                                <w:szCs w:val="18"/>
+                              </w:rPr>
+                              <w:t>Chi ha cosa da dire significative sulle opportunità, sui bisogni e sull</w:t>
+                            </w:r>
+                            <w:r>
+                              <w:rPr>
+                                <w:sz w:val="18"/>
+                                <w:szCs w:val="18"/>
+                              </w:rPr>
+                              <w:t xml:space="preserve">a </w:t>
+                            </w:r>
+                            <w:r>
+                              <w:rPr>
+                                <w:sz w:val="18"/>
+                                <w:szCs w:val="18"/>
+                              </w:rPr>
+                              <w:t>soluzione/implementazione della stessa.</w:t>
+                            </w:r>
+                          </w:p>
+                          <w:p>
+                            <w:pPr>
+                              <w:rPr>
+                                <w:sz w:val="18"/>
+                                <w:szCs w:val="18"/>
+                              </w:rPr>
+                            </w:pPr>
+                            <w:r>
+                              <w:rPr>
+                                <w:sz w:val="18"/>
+                                <w:szCs w:val="18"/>
+                              </w:rPr>
+                              <w:t>Possono essere clienti, committenti, venture capitalists (investitor</w:t>
+                            </w:r>
+                            <w:r>
+                              <w:rPr>
+                                <w:sz w:val="18"/>
+                                <w:szCs w:val="18"/>
+                              </w:rPr>
+                              <w:t>i</w:t>
+                            </w:r>
+                            <w:r>
+                              <w:rPr>
+                                <w:sz w:val="18"/>
+                                <w:szCs w:val="18"/>
+                              </w:rPr>
+                              <w:t>)</w:t>
+                            </w:r>
+                          </w:p>
+                        </w:txbxContent>
+                      </wps:txbx>
+                      <wps:bodyPr rot="0" spcFirstLastPara="0" vertOverflow="overflow" horzOverflow="overflow" vert="horz" wrap="square" lIns="91440" tIns="45720" rIns="91440" bIns="45720" numCol="1" spcCol="0" rtlCol="0" fromWordArt="0" anchor="t" anchorCtr="0" forceAA="0" compatLnSpc="1">
+                        <a:prstTxWarp prst="textNoShape">
+                          <a:avLst/>
+                        </a:prstTxWarp>
+                        <a:noAutofit/>
+                      </wps:bodyPr>
+                    </wps:wsp>
+                  </a:graphicData>
+                </a:graphic>
+                <wp14:sizeRelH relativeFrom="margin">
+                  <wp14:pctWidth>0</wp14:pctWidth>
+                </wp14:sizeRelH>
+                <wp14:sizeRelV relativeFrom="margin">
+                  <wp14:pctHeight>0</wp14:pctHeight>
+                </wp14:sizeRelV>
+              </wp:anchor>
+            </w:drawing>
+          </mc:Choice>
+          <mc:Fallback>
+            <w:pict>
+              <v:shape w14:anchorId="331130BF" id="Casella di testo 11" o:spid="_x0000_s1028" type="#_x0000_t202" style="position:absolute;margin-left:384.6pt;margin-top:6.3pt;width:135.9pt;height:106.9pt;z-index:251674624;visibility:visible;mso-wrap-style:square;mso-width-percent:0;mso-height-percent:0;mso-wrap-distance-left:9pt;mso-wrap-distance-top:0;mso-wrap-distance-right:9pt;mso-wrap-distance-bottom:0;mso-position-horizontal:absolute;mso-position-horizontal-relative:text;mso-position-vertical:absolute;mso-position-vertical-relative:text;mso-width-percent:0;mso-height-percent:0;mso-width-relative:margin;mso-height-relative:margin;v-text-anchor:top" o:gfxdata="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" filled="f" stroked="f" strokeweight=".5pt">
+                <v:textbox>
+                  <w:txbxContent>
+                    <w:p>
+                      <w:pPr>
+                        <w:rPr>
+                          <w:sz w:val="18"/>
+                          <w:szCs w:val="18"/>
+                        </w:rPr>
+                      </w:pPr>
+                      <w:r>
+                        <w:rPr>
+                          <w:sz w:val="18"/>
+                          <w:szCs w:val="18"/>
+                        </w:rPr>
+                        <w:t>Chi ha cosa da dire significative sulle opportunità, sui bisogni e sull</w:t>
+                      </w:r>
+                      <w:r>
+                        <w:rPr>
+                          <w:sz w:val="18"/>
+                          <w:szCs w:val="18"/>
+                        </w:rPr>
+                        <w:t xml:space="preserve">a </w:t>
+                      </w:r>
+                      <w:r>
+                        <w:rPr>
+                          <w:sz w:val="18"/>
+                          <w:szCs w:val="18"/>
+                        </w:rPr>
+                        <w:t>soluzione/implementazione della stessa.</w:t>
+                      </w:r>
+                    </w:p>
+                    <w:p>
+                      <w:pPr>
+                        <w:rPr>
+                          <w:sz w:val="18"/>
+                          <w:szCs w:val="18"/>
+                        </w:rPr>
+                      </w:pPr>
+                      <w:r>
+                        <w:rPr>
+                          <w:sz w:val="18"/>
+                          <w:szCs w:val="18"/>
+                        </w:rPr>
+                        <w:t>Possono essere clienti, committenti, venture capitalists (investitor</w:t>
+                      </w:r>
+                      <w:r>
+                        <w:rPr>
+                          <w:sz w:val="18"/>
+                          <w:szCs w:val="18"/>
+                        </w:rPr>
+                        <w:t>i</w:t>
+                      </w:r>
+                      <w:r>
+                        <w:rPr>
+                          <w:sz w:val="18"/>
+                          <w:szCs w:val="18"/>
+                        </w:rPr>
+                        <w:t>)</w:t>
+                      </w:r>
+                    </w:p>
+                  </w:txbxContent>
+                </v:textbox>
+              </v:shape>
+            </w:pict>
+          </mc:Fallback>
+        </mc:AlternateContent>
+      </w:r>
+    </w:p>
     <w:p/>
     <w:p/>
     <w:p/>
@@ -1604,7 +2372,7 @@
           </mc:Choice>
           <mc:Fallback>
             <w:pict>
-              <v:shape w14:anchorId="6DB64C2A" id="Casella di testo 5" o:spid="_x0000_s1027" type="#_x0000_t202" style="position:absolute;margin-left:384.55pt;margin-top:11.2pt;width:114pt;height:48pt;z-index:251664384;visibility:visible;mso-wrap-style:square;mso-height-percent:0;mso-wrap-distance-left:9pt;mso-wrap-distance-top:0;mso-wrap-distance-right:9pt;mso-wrap-distance-bottom:0;mso-position-horizontal:absolute;mso-position-horizontal-relative:text;mso-position-vertical:absolute;mso-position-vertical-relative:text;mso-height-percent:0;mso-height-relative:margin;v-text-anchor:top" o:gfxdata="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" filled="f" stroked="f" strokeweight=".5pt">
+              <v:shape w14:anchorId="6DB64C2A" id="Casella di testo 5" o:spid="_x0000_s1029" type="#_x0000_t202" style="position:absolute;margin-left:384.55pt;margin-top:11.2pt;width:114pt;height:48pt;z-index:251664384;visibility:visible;mso-wrap-style:square;mso-height-percent:0;mso-wrap-distance-left:9pt;mso-wrap-distance-top:0;mso-wrap-distance-right:9pt;mso-wrap-distance-bottom:0;mso-position-horizontal:absolute;mso-position-horizontal-relative:text;mso-position-vertical:absolute;mso-position-vertical-relative:text;mso-height-percent:0;mso-height-relative:margin;v-text-anchor:top" o:gfxdata="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" filled="f" stroked="f" strokeweight=".5pt">
                 <v:textbox>
                   <w:txbxContent>
                     <w:p>
@@ -1797,8 +2565,10 @@
     <w:p/>
     <w:p/>
     <w:p/>
-    <w:p>
-      <w:r>
+    <w:p/>
+    <w:p>
+      <w:r>
+        <w:lastRenderedPageBreak/>
         <w:t>Collassare design ed implementazione, esempio scrivendo codice, è tipico di chi progetta male.</w:t>
       </w:r>
     </w:p>
@@ -1842,10 +2612,16 @@
         </w:numPr>
       </w:pPr>
       <w:r>
-        <w:t>Si è accecati dalla fondamentale l'inutilità di fondo dei loro prodotti, dal senso di successo che si prova nel farli funzionare</w:t>
-      </w:r>
-      <w:r>
-        <w:t xml:space="preserve"> (il fatto che compili ci toglie dall’esaminare ulteriormente un prodotto)</w:t>
+        <w:t>Si è accecati dalla fondamentale inutilità di fondo dei loro prodotti, dal senso di successo che si prova nel farli funzionare</w:t>
+      </w:r>
+      <w:r>
+        <w:t xml:space="preserve"> (il fatto che compili</w:t>
+      </w:r>
+      <w:r>
+        <w:t>/funzioni</w:t>
+      </w:r>
+      <w:r>
+        <w:t xml:space="preserve"> ci toglie dall’esaminare ulteriormente un prodotto)</w:t>
       </w:r>
     </w:p>
     <w:p>
@@ -1869,10 +2645,1012 @@
         <w:t>Esso dovrebbe essere l’espressione di realizzare sulla base di regole un prodotto preciso e professionale, valorizzando l’esperienza e creandole al meglio delle regole esistenti.</w:t>
       </w:r>
     </w:p>
+    <w:p>
+      <w:r>
+        <w:t xml:space="preserve">L’opportunità è il progetto stesso; il bisogno c’è ed esiste e si cerca di anticipare la richiesta e soddisfare il bisogno. </w:t>
+      </w:r>
+    </w:p>
+    <w:p/>
+    <w:p>
+      <w:r>
+        <w:t>Altri termini del glossario:</w:t>
+      </w:r>
+    </w:p>
+    <w:p/>
+    <w:p>
+      <w:pPr>
+        <w:pStyle w:val="Paragrafoelenco"/>
+        <w:numPr>
+          <w:ilvl w:val="0"/>
+          <w:numId w:val="4"/>
+        </w:numPr>
+      </w:pPr>
+      <w:r>
+        <w:t xml:space="preserve">Teamwork </w:t>
+      </w:r>
+    </w:p>
+    <w:p>
+      <w:pPr>
+        <w:pStyle w:val="Paragrafoelenco"/>
+        <w:numPr>
+          <w:ilvl w:val="1"/>
+          <w:numId w:val="4"/>
+        </w:numPr>
+      </w:pPr>
+      <w:r>
+        <w:t>Lavoro collaborativo che punta a raggiungere un obiettivo comune in modo efficace ed efficiente</w:t>
+      </w:r>
+    </w:p>
+    <w:p>
+      <w:pPr>
+        <w:pStyle w:val="Paragrafoelenco"/>
+        <w:numPr>
+          <w:ilvl w:val="1"/>
+          <w:numId w:val="4"/>
+        </w:numPr>
+      </w:pPr>
+      <w:r>
+        <w:t>I membri del team sono inter-dipendenti</w:t>
+      </w:r>
+    </w:p>
+    <w:p>
+      <w:pPr>
+        <w:pStyle w:val="Paragrafoelenco"/>
+        <w:numPr>
+          <w:ilvl w:val="1"/>
+          <w:numId w:val="4"/>
+        </w:numPr>
+      </w:pPr>
+      <w:r>
+        <w:t>La gestione di questa inter-dipendenza richiede il rispetto di regole e di buone pratiche</w:t>
+      </w:r>
+    </w:p>
+    <w:p>
+      <w:pPr>
+        <w:pStyle w:val="Paragrafoelenco"/>
+        <w:numPr>
+          <w:ilvl w:val="2"/>
+          <w:numId w:val="4"/>
+        </w:numPr>
+      </w:pPr>
+      <w:r>
+        <w:t>Comunicazioni aperte e trasparenti: risoluzione dei conflitti</w:t>
+      </w:r>
+    </w:p>
+    <w:p>
+      <w:pPr>
+        <w:pStyle w:val="Paragrafoelenco"/>
+        <w:numPr>
+          <w:ilvl w:val="2"/>
+          <w:numId w:val="4"/>
+        </w:numPr>
+      </w:pPr>
+      <w:r>
+        <w:t>Costruzione e preservazione delle fiducia reciproca: condivisione e collaborazione</w:t>
+      </w:r>
+    </w:p>
+    <w:p>
+      <w:pPr>
+        <w:pStyle w:val="Paragrafoelenco"/>
+        <w:numPr>
+          <w:ilvl w:val="2"/>
+          <w:numId w:val="4"/>
+        </w:numPr>
+      </w:pPr>
+      <w:r>
+        <w:t>Assunzione di responsabilità: coordinamento</w:t>
+      </w:r>
+    </w:p>
+    <w:p>
+      <w:pPr>
+        <w:pStyle w:val="Paragrafoelenco"/>
+        <w:numPr>
+          <w:ilvl w:val="2"/>
+          <w:numId w:val="4"/>
+        </w:numPr>
+      </w:pPr>
+      <w:r>
+        <w:t>Condivisione dei rischi</w:t>
+      </w:r>
+    </w:p>
+    <w:p>
+      <w:pPr>
+        <w:pStyle w:val="Paragrafoelenco"/>
+        <w:numPr>
+          <w:ilvl w:val="1"/>
+          <w:numId w:val="4"/>
+        </w:numPr>
+      </w:pPr>
+      <w:r>
+        <w:t>La sua base è un solido way of working</w:t>
+      </w:r>
+    </w:p>
+    <w:p/>
+    <w:p>
+      <w:pPr>
+        <w:pStyle w:val="Paragrafoelenco"/>
+        <w:numPr>
+          <w:ilvl w:val="0"/>
+          <w:numId w:val="4"/>
+        </w:numPr>
+      </w:pPr>
+      <w:r>
+        <w:t>Stakeholder (portatore di interesse)</w:t>
+      </w:r>
+    </w:p>
+    <w:p>
+      <w:pPr>
+        <w:pStyle w:val="Paragrafoelenco"/>
+        <w:numPr>
+          <w:ilvl w:val="1"/>
+          <w:numId w:val="4"/>
+        </w:numPr>
+      </w:pPr>
+      <w:r>
+        <w:t>Tutti coloro che a vario titolo hanno influenza sul prodotto e sul progetto</w:t>
+      </w:r>
+    </w:p>
+    <w:p>
+      <w:pPr>
+        <w:pStyle w:val="Paragrafoelenco"/>
+        <w:numPr>
+          <w:ilvl w:val="2"/>
+          <w:numId w:val="4"/>
+        </w:numPr>
+      </w:pPr>
+      <w:r>
+        <w:t>La comunità degli utenti (che usa il prodotto)</w:t>
+      </w:r>
+    </w:p>
+    <w:p>
+      <w:pPr>
+        <w:pStyle w:val="Paragrafoelenco"/>
+        <w:numPr>
+          <w:ilvl w:val="2"/>
+          <w:numId w:val="4"/>
+        </w:numPr>
+      </w:pPr>
+      <w:r>
+        <w:t>Il committente (che compra il prodotto)</w:t>
+      </w:r>
+    </w:p>
+    <w:p>
+      <w:pPr>
+        <w:pStyle w:val="Paragrafoelenco"/>
+        <w:numPr>
+          <w:ilvl w:val="2"/>
+          <w:numId w:val="4"/>
+        </w:numPr>
+      </w:pPr>
+      <w:r>
+        <w:t>Il fornitore (che sostiene i costi di realizzazione)</w:t>
+      </w:r>
+    </w:p>
+    <w:p>
+      <w:pPr>
+        <w:pStyle w:val="Paragrafoelenco"/>
+        <w:numPr>
+          <w:ilvl w:val="2"/>
+          <w:numId w:val="4"/>
+        </w:numPr>
+      </w:pPr>
+      <w:r>
+        <w:t>Eventuali regolatori (che verificano la qualità del lavoro)</w:t>
+      </w:r>
+    </w:p>
+    <w:p/>
+    <w:p>
+      <w:pPr>
+        <w:pStyle w:val="Paragrafoelenco"/>
+        <w:numPr>
+          <w:ilvl w:val="0"/>
+          <w:numId w:val="4"/>
+        </w:numPr>
+      </w:pPr>
+      <w:r>
+        <w:t>Way of working</w:t>
+      </w:r>
+    </w:p>
+    <w:p>
+      <w:pPr>
+        <w:pStyle w:val="Paragrafoelenco"/>
+        <w:numPr>
+          <w:ilvl w:val="1"/>
+          <w:numId w:val="4"/>
+        </w:numPr>
+      </w:pPr>
+      <w:r>
+        <w:t>Come organizzare al meglio le attività di progetto (in modo professionale)</w:t>
+      </w:r>
+    </w:p>
+    <w:p/>
+    <w:p>
+      <w:r>
+        <w:t xml:space="preserve">Per svolgere un progetto potendo confidare nel suo successo serve ingegneria, quindi usando principi noti ed autorevoli (best practices), basato sulla </w:t>
+      </w:r>
+      <w:r>
+        <w:rPr>
+          <w:u w:val="single"/>
+        </w:rPr>
+        <w:t>software engineering (SWE)</w:t>
+      </w:r>
+      <w:r>
+        <w:t>, per garantire i migliori risultati in circostanze note e specifiche.</w:t>
+      </w:r>
+    </w:p>
+    <w:p>
+      <w:pPr>
+        <w:pStyle w:val="Paragrafoelenco"/>
+        <w:numPr>
+          <w:ilvl w:val="0"/>
+          <w:numId w:val="5"/>
+        </w:numPr>
+      </w:pPr>
+      <w:r>
+        <w:t>Disciplina per la realizzazione di prodotti SW così impegnativi da richiedere il dispiego di attività collaborative</w:t>
+      </w:r>
+    </w:p>
+    <w:p>
+      <w:pPr>
+        <w:pStyle w:val="Paragrafoelenco"/>
+        <w:numPr>
+          <w:ilvl w:val="0"/>
+          <w:numId w:val="5"/>
+        </w:numPr>
+      </w:pPr>
+      <w:r>
+        <w:t>Capacità di produrre “in grande” e “in piccolo”</w:t>
+      </w:r>
+    </w:p>
+    <w:p>
+      <w:pPr>
+        <w:pStyle w:val="Paragrafoelenco"/>
+        <w:numPr>
+          <w:ilvl w:val="0"/>
+          <w:numId w:val="5"/>
+        </w:numPr>
+      </w:pPr>
+      <w:r>
+        <w:t>Garantendo qualità: efficacia (misura della capacità di raggiungere l'obiettivo prefissato)</w:t>
+      </w:r>
+    </w:p>
+    <w:p>
+      <w:pPr>
+        <w:pStyle w:val="Paragrafoelenco"/>
+        <w:numPr>
+          <w:ilvl w:val="0"/>
+          <w:numId w:val="5"/>
+        </w:numPr>
+      </w:pPr>
+      <w:r>
+        <w:t>Contenendo il consumo di risorse: efficienza (misura dell'abilità di raggiungere l’obiettivo impiegando le risorse minime indispensabili)</w:t>
+      </w:r>
+    </w:p>
+    <w:p>
+      <w:pPr>
+        <w:pStyle w:val="Paragrafoelenco"/>
+        <w:numPr>
+          <w:ilvl w:val="0"/>
+          <w:numId w:val="5"/>
+        </w:numPr>
+      </w:pPr>
+      <w:r>
+        <w:t xml:space="preserve">Lungo l’intero periodo di sviluppo e di uso del prodotto: ciclo di vita (Gli stati che il prodotto SW richiesto assume dal suo concepimento (bisogni </w:t>
+      </w:r>
+      <w:r>
+        <w:sym w:font="Wingdings" w:char="F0E0"/>
+      </w:r>
+      <w:r>
+        <w:t xml:space="preserve"> needs) all’uso e poi eventualmente al ritiro</w:t>
+      </w:r>
+    </w:p>
+    <w:p/>
+    <w:p>
+      <w:r>
+        <w:br w:type="page"/>
+      </w:r>
+    </w:p>
+    <w:p>
+      <w:r>
+        <w:lastRenderedPageBreak/>
+        <w:t>Un sistema SW è tanto più utile quanto più è usato.</w:t>
+      </w:r>
+    </w:p>
+    <w:p>
+      <w:pPr>
+        <w:pStyle w:val="Paragrafoelenco"/>
+        <w:numPr>
+          <w:ilvl w:val="0"/>
+          <w:numId w:val="5"/>
+        </w:numPr>
+      </w:pPr>
+      <w:r>
+        <w:t>Metrica: integrale della sua intensità d’uso nel tempo</w:t>
+      </w:r>
+    </w:p>
+    <w:p>
+      <w:r>
+        <w:t>Più lunga la vita d’uso di un prodotto, maggiore il suo costo di manutenzione</w:t>
+      </w:r>
+    </w:p>
+    <w:p>
+      <w:pPr>
+        <w:pStyle w:val="Paragrafoelenco"/>
+        <w:numPr>
+          <w:ilvl w:val="0"/>
+          <w:numId w:val="5"/>
+        </w:numPr>
+      </w:pPr>
+      <w:r>
+        <w:t>Manutenzione: insieme di attività necessarie a garantire l’uso continuativo del prodotto</w:t>
+      </w:r>
+    </w:p>
+    <w:p>
+      <w:pPr>
+        <w:pStyle w:val="Paragrafoelenco"/>
+        <w:numPr>
+          <w:ilvl w:val="1"/>
+          <w:numId w:val="5"/>
+        </w:numPr>
+      </w:pPr>
+      <w:r>
+        <w:t>Reattivamente (per correzione dopo malfunzionamento) o preventivamente</w:t>
+      </w:r>
+    </w:p>
+    <w:p>
+      <w:r>
+        <w:t>Il costo di manutenzione ha varie componenti</w:t>
+      </w:r>
+    </w:p>
+    <w:p>
+      <w:pPr>
+        <w:pStyle w:val="Paragrafoelenco"/>
+        <w:numPr>
+          <w:ilvl w:val="0"/>
+          <w:numId w:val="5"/>
+        </w:numPr>
+      </w:pPr>
+      <w:r>
+        <w:t>Mancato guadagno, perdita di reputazione, recupero o reclutamento esperti, sottrazione di risorse ad altre attività</w:t>
+      </w:r>
+    </w:p>
+    <w:p>
+      <w:r>
+        <w:t>I principi SWE puntano ad abbassare tali costi</w:t>
+      </w:r>
+    </w:p>
+    <w:p>
+      <w:pPr>
+        <w:pStyle w:val="Paragrafoelenco"/>
+        <w:numPr>
+          <w:ilvl w:val="0"/>
+          <w:numId w:val="5"/>
+        </w:numPr>
+      </w:pPr>
+      <w:r>
+        <w:t>Sviluppando SW più facilmente manutenibile</w:t>
+      </w:r>
+    </w:p>
+    <w:p/>
+    <w:p>
+      <w:r>
+        <w:t>L’obiettivo è raccogliere, organizzare, consolidare la conoscenza (body of knowledge) necessaria a realizzare progetti SW con efficacia ed efficienza (collezione e manutenzione migliorativa di best practice) e quindi applicare principi ingegneristici calati nella produzione del SW.</w:t>
+      </w:r>
+      <w:r>
+        <w:t xml:space="preserve"> </w:t>
+      </w:r>
+      <w:r>
+        <w:t>Il modo di applicazione è:</w:t>
+      </w:r>
+    </w:p>
+    <w:p>
+      <w:pPr>
+        <w:pStyle w:val="Paragrafoelenco"/>
+        <w:numPr>
+          <w:ilvl w:val="0"/>
+          <w:numId w:val="5"/>
+        </w:numPr>
+      </w:pPr>
+      <w:r>
+        <w:t>Sistematico</w:t>
+      </w:r>
+    </w:p>
+    <w:p>
+      <w:pPr>
+        <w:pStyle w:val="Paragrafoelenco"/>
+        <w:numPr>
+          <w:ilvl w:val="1"/>
+          <w:numId w:val="5"/>
+        </w:numPr>
+      </w:pPr>
+      <w:r>
+        <w:t>Modo di lavorare metodico e rigoroso</w:t>
+      </w:r>
+    </w:p>
+    <w:p>
+      <w:pPr>
+        <w:pStyle w:val="Paragrafoelenco"/>
+        <w:numPr>
+          <w:ilvl w:val="1"/>
+          <w:numId w:val="5"/>
+        </w:numPr>
+      </w:pPr>
+      <w:r>
+        <w:t>Che conosce, usa ed evolve le best practice</w:t>
+      </w:r>
+      <w:r>
+        <w:t>s</w:t>
+      </w:r>
+      <w:r>
+        <w:t xml:space="preserve"> di dominio</w:t>
+      </w:r>
+    </w:p>
+    <w:p>
+      <w:pPr>
+        <w:pStyle w:val="Paragrafoelenco"/>
+        <w:numPr>
+          <w:ilvl w:val="0"/>
+          <w:numId w:val="5"/>
+        </w:numPr>
+      </w:pPr>
+      <w:r>
+        <w:t>Disciplinato</w:t>
+      </w:r>
+    </w:p>
+    <w:p>
+      <w:pPr>
+        <w:pStyle w:val="Paragrafoelenco"/>
+        <w:numPr>
+          <w:ilvl w:val="1"/>
+          <w:numId w:val="5"/>
+        </w:numPr>
+      </w:pPr>
+      <w:r>
+        <w:t>Che segue le regole che si è dato</w:t>
+      </w:r>
+    </w:p>
+    <w:p>
+      <w:pPr>
+        <w:pStyle w:val="Paragrafoelenco"/>
+        <w:numPr>
+          <w:ilvl w:val="0"/>
+          <w:numId w:val="5"/>
+        </w:numPr>
+      </w:pPr>
+      <w:r>
+        <w:t>Quantificabile</w:t>
+      </w:r>
+    </w:p>
+    <w:p>
+      <w:pPr>
+        <w:pStyle w:val="Paragrafoelenco"/>
+        <w:numPr>
+          <w:ilvl w:val="1"/>
+          <w:numId w:val="5"/>
+        </w:numPr>
+      </w:pPr>
+      <w:r>
+        <w:t>Che permette di misurare l’efficienza e l’efficacia del suo agire</w:t>
+      </w:r>
+    </w:p>
+    <w:p>
+      <w:r>
+        <w:t xml:space="preserve">Distinguiamo infatti la figura del programmatore </w:t>
+      </w:r>
+      <w:r>
+        <w:t>da quella de</w:t>
+      </w:r>
+      <w:r>
+        <w:t>l software engineer:</w:t>
+      </w:r>
+    </w:p>
+    <w:p>
+      <w:pPr>
+        <w:pStyle w:val="Paragrafoelenco"/>
+        <w:numPr>
+          <w:ilvl w:val="0"/>
+          <w:numId w:val="5"/>
+        </w:numPr>
+      </w:pPr>
+      <w:r>
+        <w:t>Il programmatore scrive programmi in modo tecnico e personalizzato</w:t>
+      </w:r>
+    </w:p>
+    <w:p>
+      <w:pPr>
+        <w:pStyle w:val="Paragrafoelenco"/>
+        <w:numPr>
+          <w:ilvl w:val="0"/>
+          <w:numId w:val="5"/>
+        </w:numPr>
+      </w:pPr>
+      <w:r>
+        <w:t xml:space="preserve">Il software engineer realizza parte di un sistema complesso con la consapevolezza che potrà essere usato, completato e modificato da altri. Egli comprende il contesto in cui si colloca il sistema cui contribuisce e cerca </w:t>
+      </w:r>
+      <w:r>
+        <w:t>di attuare dei compromessi intelligenti e lungimiranti tra costi</w:t>
+      </w:r>
+      <w:r>
+        <w:t xml:space="preserve"> </w:t>
+      </w:r>
+      <w:r>
+        <w:t>–</w:t>
+      </w:r>
+      <w:r>
+        <w:t xml:space="preserve"> </w:t>
+      </w:r>
+      <w:r>
+        <w:t xml:space="preserve">qualità, </w:t>
+      </w:r>
+    </w:p>
+    <w:p>
+      <w:pPr>
+        <w:pStyle w:val="Paragrafoelenco"/>
+      </w:pPr>
+      <w:r>
+        <w:t>risorse – disponibilità, esperienza utente</w:t>
+      </w:r>
+      <w:r>
+        <w:t xml:space="preserve"> </w:t>
+      </w:r>
+      <w:r>
+        <w:t>–</w:t>
+      </w:r>
+      <w:r>
+        <w:t xml:space="preserve"> </w:t>
+      </w:r>
+      <w:r>
+        <w:t>facilità di realizzazione</w:t>
+      </w:r>
+    </w:p>
+    <w:p/>
+    <w:p>
+      <w:r>
+        <w:t>Il metodo di acquisizione delle competenze avanza in corrispettivo alle sfide proposte, ciascuna con un punto di partenza e di arrivo, creandosi la condizione giusta per apprendere ed entrare nel flow (idealmente, Zone of Proximal Flow, quindi creandosi gli strumenti, apprendere e mettere in pratica nel concreto</w:t>
+      </w:r>
+      <w:r>
+        <w:t xml:space="preserve"> in maniera continuata e migliorante</w:t>
+      </w:r>
+      <w:r>
+        <w:t>).</w:t>
+      </w:r>
+    </w:p>
+    <w:p>
+      <w:r>
+        <w:t xml:space="preserve">L’obiettivo è creare un </w:t>
+      </w:r>
+      <w:r>
+        <w:rPr>
+          <w:i/>
+          <w:iCs/>
+        </w:rPr>
+        <w:t>MVP (Minimum Viable Product)</w:t>
+      </w:r>
+      <w:r>
+        <w:t>, il prodotto fa quello che deve fare in un modo accettabile; chi lo decide è un accordo tra il committente e l’incaricato.</w:t>
+      </w:r>
+      <w:r>
+        <w:t xml:space="preserve"> </w:t>
+      </w:r>
+      <w:r>
+        <w:t xml:space="preserve">Essa è una soglia minima </w:t>
+      </w:r>
+      <w:r>
+        <w:t>e punta ad</w:t>
+      </w:r>
+      <w:r>
+        <w:t xml:space="preserve"> arrivare </w:t>
+      </w:r>
+      <w:r>
+        <w:t xml:space="preserve">verso </w:t>
+      </w:r>
+      <w:r>
+        <w:t>ciò che è fattibile</w:t>
+      </w:r>
+      <w:r>
+        <w:t>.</w:t>
+      </w:r>
+      <w:r>
+        <w:t xml:space="preserve"> </w:t>
+      </w:r>
+    </w:p>
+    <w:p/>
+    <w:p>
+      <w:pPr>
+        <w:rPr>
+          <w:u w:val="single"/>
+        </w:rPr>
+      </w:pPr>
+      <w:r>
+        <w:rPr>
+          <w:u w:val="single"/>
+        </w:rPr>
+        <w:t>06/10/2022: Processi di ciclo di vita</w:t>
+      </w:r>
+    </w:p>
+    <w:p/>
+    <w:p>
+      <w:r>
+        <w:t xml:space="preserve">Un sistema SW, tanto più è usato, dovrebbe essere sottoposto sempre a </w:t>
+      </w:r>
+      <w:r>
+        <w:rPr>
+          <w:u w:val="single"/>
+        </w:rPr>
+        <w:t>manutenzione</w:t>
+      </w:r>
+      <w:r>
+        <w:t>, la quale permette di risalire ad uno storico di vita di un SW.</w:t>
+      </w:r>
+      <w:r>
+        <w:t xml:space="preserve"> L’uso permette di scoprire necessità, difetti, adattandosi alle nuove esigenze e creandosi nuovi obiettivi</w:t>
+      </w:r>
+      <w:r>
+        <w:t>.</w:t>
+      </w:r>
+    </w:p>
+    <w:p>
+      <w:r>
+        <w:t>Lo sviluppo di per sé ha un fine esecutivo (crei un software e finita lì); la manutenzione è il continuare in parte lo sviluppo, definendo un ciclo di vita per gli utenti che imparano a volerlo usare.</w:t>
+      </w:r>
+    </w:p>
+    <w:p/>
+    <w:p>
+      <w:r>
+        <w:t xml:space="preserve">Gli stessi numeri di versione definiscono quanti cambiamenti: ovviamente, più grande è, più il software è cambiato. </w:t>
+      </w:r>
+      <w:r>
+        <w:t>A noi interessa farla bene, dando una qualità crescente al prodotto</w:t>
+      </w:r>
+      <w:r>
+        <w:t>, dando il giusto ordine alle operazioni (individuando il giusto e lo sbagliato in quanto fatto/eseguito).</w:t>
+      </w:r>
+    </w:p>
+    <w:p>
+      <w:r>
+        <w:t xml:space="preserve">Questa idea è il </w:t>
+      </w:r>
+      <w:r>
+        <w:rPr>
+          <w:u w:val="single"/>
+        </w:rPr>
+        <w:t>controllo di versione</w:t>
+      </w:r>
+      <w:r>
+        <w:t>. Esso è un attributo decisivo in base alle esigenze dell’utente, che magari funzionano meglio in una versione precedente; ovviamente, occorre un giusto controllo tra le versioni, affinché non si perda tempo a sviluppare usando versioni sconnesse tra di loro.</w:t>
+      </w:r>
+    </w:p>
+    <w:p/>
+    <w:p>
+      <w:r>
+        <w:lastRenderedPageBreak/>
+        <w:t xml:space="preserve">Un software non è un oggetto statico; per esempio, un software scritto in un solo linguaggio per un solo programma non è manutenibile. </w:t>
+      </w:r>
+      <w:r>
+        <w:t>Non è possibile rimettere insieme i pezzi dopo di un software (</w:t>
+      </w:r>
+      <w:r>
+        <w:rPr>
+          <w:u w:val="single"/>
+        </w:rPr>
+        <w:t>modularizzare</w:t>
+      </w:r>
+      <w:r>
+        <w:t>); il software ben fatto è costituito di parti, le quali sono disposte secondo un preciso ordine.</w:t>
+      </w:r>
+    </w:p>
+    <w:p>
+      <w:r>
+        <w:t xml:space="preserve">L’idea chiave è che: se cambia il sorgente, allora cambia anche il prodotto. L’insieme delle parti del software dà luogo ad un prodotto stabile. </w:t>
+      </w:r>
+      <w:r>
+        <w:br/>
+        <w:t>Alla base, quindi, si cerca di compiere degli aggiustamenti a qualcosa già stabile di per sé.</w:t>
+      </w:r>
+    </w:p>
+    <w:p>
+      <w:r>
+        <w:t xml:space="preserve">La decisione di riconoscere quali parti usare e come tenerle insieme è detto </w:t>
+      </w:r>
+      <w:r>
+        <w:rPr>
+          <w:u w:val="single"/>
+        </w:rPr>
+        <w:t>configurazione</w:t>
+      </w:r>
+      <w:r>
+        <w:t xml:space="preserve">. </w:t>
+      </w:r>
+    </w:p>
+    <w:p>
+      <w:r>
+        <w:t xml:space="preserve">Da ciò, consegue sia il citato controllo di versione, integrato anche con il </w:t>
+      </w:r>
+      <w:r>
+        <w:rPr>
+          <w:u w:val="single"/>
+        </w:rPr>
+        <w:t>controllo di configurazione</w:t>
+      </w:r>
+      <w:r>
+        <w:t xml:space="preserve">. </w:t>
+      </w:r>
+    </w:p>
+    <w:p/>
+    <w:p>
+      <w:r>
+        <w:t xml:space="preserve">Le parti che cambiano molto sono le parti molto esposte agli utenti e le parti che cambiano poco sono dei protocolli che rimangono fissi. </w:t>
+      </w:r>
+      <w:r>
+        <w:t xml:space="preserve">La storia di un prodotto rappresenta delle maturazioni progressive, definite come </w:t>
+      </w:r>
+      <w:r>
+        <w:rPr>
+          <w:u w:val="single"/>
+        </w:rPr>
+        <w:t>stati</w:t>
+      </w:r>
+      <w:r>
+        <w:t xml:space="preserve">. Le transizioni tra i singoli stati e le attività svolte sono gli </w:t>
+      </w:r>
+      <w:r>
+        <w:rPr>
+          <w:u w:val="single"/>
+        </w:rPr>
+        <w:t>archi</w:t>
+      </w:r>
+      <w:r>
+        <w:t>.</w:t>
+      </w:r>
+    </w:p>
+    <w:p>
+      <w:r>
+        <w:t>Quali/quanti stati/regole attivino/abilitino gli archi dipende da:</w:t>
+      </w:r>
+    </w:p>
+    <w:p>
+      <w:pPr>
+        <w:pStyle w:val="Paragrafoelenco"/>
+        <w:numPr>
+          <w:ilvl w:val="0"/>
+          <w:numId w:val="5"/>
+        </w:numPr>
+      </w:pPr>
+      <w:r>
+        <w:t>Vincoli/obblighi contrattuali, impegni (way of working), opportunità</w:t>
+      </w:r>
+    </w:p>
+    <w:p/>
+    <w:p>
+      <w:r>
+        <w:rPr>
+          <w:i/>
+          <w:iCs/>
+        </w:rPr>
+        <w:t>Altra definizione di progetto</w:t>
+      </w:r>
+      <w:r>
+        <w:t>:</w:t>
+      </w:r>
+    </w:p>
+    <w:p>
+      <w:r>
+        <w:t xml:space="preserve">Ogni </w:t>
+      </w:r>
+      <w:r>
+        <w:t>progetto ha il compito di</w:t>
+      </w:r>
+      <w:r>
+        <w:t xml:space="preserve"> cercare di spingere un prodotto verso una nuova fase del suo ciclo di vita</w:t>
+      </w:r>
+      <w:r>
+        <w:t xml:space="preserve">, con il solito obiettivo di creare qualcosa di usabile (implementation sulla base del design). </w:t>
+      </w:r>
+      <w:r>
+        <w:t>In effetti, il ciclo di per sé intende l’usuale compiere attività ripetute comunemente; ciò può essere una conseguenza della manutenzione</w:t>
+      </w:r>
+      <w:r>
+        <w:t>, quindi la ripetizione di attività iniziali</w:t>
+      </w:r>
+      <w:r>
+        <w:t>.</w:t>
+      </w:r>
+    </w:p>
+    <w:p>
+      <w:r>
+        <w:t xml:space="preserve">Più nello specifico, il </w:t>
+      </w:r>
+      <w:r>
+        <w:rPr>
+          <w:u w:val="single"/>
+        </w:rPr>
+        <w:t>ciclo di vita</w:t>
+      </w:r>
+      <w:r>
+        <w:t xml:space="preserve"> del SW intende g</w:t>
+      </w:r>
+      <w:r>
+        <w:t>li stati che il prodotto SW assume tra concepimento e ritiro in conseguenza delle attività svolte su di esso</w:t>
+      </w:r>
+      <w:r>
+        <w:t xml:space="preserve">. </w:t>
+      </w:r>
+    </w:p>
+    <w:p/>
+    <w:p>
+      <w:r>
+        <w:t>Il cambiamento di stato viene causato da</w:t>
+      </w:r>
+      <w:r>
+        <w:t xml:space="preserve">lla comprensione dei </w:t>
+      </w:r>
+      <w:r>
+        <w:rPr>
+          <w:i/>
+          <w:iCs/>
+        </w:rPr>
+        <w:t>needs</w:t>
+      </w:r>
+      <w:r>
+        <w:t xml:space="preserve"> e la progettazione del </w:t>
+      </w:r>
+      <w:r>
+        <w:rPr>
+          <w:i/>
+          <w:iCs/>
+        </w:rPr>
+        <w:t>design</w:t>
+      </w:r>
+      <w:r>
+        <w:t xml:space="preserve"> sia per motivazioni interne che esterne allo stato di sviluppo. </w:t>
+      </w:r>
+      <w:r>
+        <w:t>Ciò significa che:</w:t>
+      </w:r>
+    </w:p>
+    <w:p>
+      <w:pPr>
+        <w:pStyle w:val="Paragrafoelenco"/>
+        <w:numPr>
+          <w:ilvl w:val="0"/>
+          <w:numId w:val="5"/>
+        </w:numPr>
+      </w:pPr>
+      <w:r>
+        <w:t>prendo un software non esistente, lavorando sulla base dei needs</w:t>
+      </w:r>
+    </w:p>
+    <w:p>
+      <w:pPr>
+        <w:pStyle w:val="Paragrafoelenco"/>
+        <w:numPr>
+          <w:ilvl w:val="0"/>
+          <w:numId w:val="5"/>
+        </w:numPr>
+      </w:pPr>
+      <w:r>
+        <w:t>prendo un software esistente e cerco di mantenermi ai needs iniziali, qualificando il design realizzando</w:t>
+      </w:r>
+      <w:r>
+        <w:t>lo progressivamente</w:t>
+      </w:r>
+      <w:r>
+        <w:t xml:space="preserve"> con l’implementation</w:t>
+      </w:r>
+      <w:r>
+        <w:t>, mantenendo i principi cardine ed evolvendolo</w:t>
+      </w:r>
+    </w:p>
+    <w:p>
+      <w:r>
+        <w:t>Definiamo in generale:</w:t>
+      </w:r>
+    </w:p>
+    <w:p>
+      <w:pPr>
+        <w:pStyle w:val="Paragrafoelenco"/>
+        <w:numPr>
+          <w:ilvl w:val="0"/>
+          <w:numId w:val="5"/>
+        </w:numPr>
+      </w:pPr>
+      <w:r>
+        <w:t xml:space="preserve">i </w:t>
+      </w:r>
+      <w:r>
+        <w:rPr>
+          <w:i/>
+          <w:iCs/>
+          <w:u w:val="single"/>
+        </w:rPr>
+        <w:t>processi</w:t>
+      </w:r>
+      <w:r>
+        <w:t xml:space="preserve"> di ciclo di vita, che raggruppano e codificano le transizioni nel ciclo di vita di un SW</w:t>
+      </w:r>
+      <w:r>
+        <w:t>. In generale, sono insiemi di attività correlate e coese che trasformano</w:t>
+      </w:r>
+      <w:r>
+        <w:t xml:space="preserve"> ingressi (</w:t>
+      </w:r>
+      <w:r>
+        <w:t>bisogni</w:t>
+      </w:r>
+      <w:r>
+        <w:t>)</w:t>
+      </w:r>
+      <w:r>
+        <w:t xml:space="preserve"> in </w:t>
+      </w:r>
+      <w:r>
+        <w:t>uscite (</w:t>
+      </w:r>
+      <w:r>
+        <w:t>prodotti</w:t>
+      </w:r>
+      <w:r>
+        <w:t xml:space="preserve">) </w:t>
+      </w:r>
+      <w:r>
+        <w:t xml:space="preserve">secondo regole date e consumando risorse </w:t>
+      </w:r>
+      <w:r>
+        <w:t>allo stesso tempo</w:t>
+      </w:r>
+      <w:r>
+        <w:t xml:space="preserve"> per farlo (definizione standard ISO 9000).</w:t>
+      </w:r>
+    </w:p>
+    <w:p>
+      <w:pPr>
+        <w:pStyle w:val="Paragrafoelenco"/>
+        <w:numPr>
+          <w:ilvl w:val="0"/>
+          <w:numId w:val="5"/>
+        </w:numPr>
+      </w:pPr>
+      <w:r>
+        <w:t xml:space="preserve">i </w:t>
+      </w:r>
+      <w:r>
+        <w:rPr>
+          <w:i/>
+          <w:iCs/>
+          <w:u w:val="single"/>
+        </w:rPr>
+        <w:t>modelli</w:t>
+      </w:r>
+      <w:r>
+        <w:t xml:space="preserve"> del ciclo di vita, capendo quali stati/transizioni privilegiare, qua</w:t>
+      </w:r>
+      <w:r>
+        <w:t>l</w:t>
+      </w:r>
+      <w:r>
+        <w:t>i processi attivare ed attuare aderendo ad un modello e pianificare le attività, eseguendole e controllandole</w:t>
+      </w:r>
+    </w:p>
+    <w:p>
+      <w:r>
+        <w:t>Le regole dello stato dell’arte hanno stabilito quali attività privilegiare seguendo la logica del ciclo di vita</w:t>
+      </w:r>
+      <w:r>
+        <w:t xml:space="preserve">, in cui ogni attività va opportunamente configurata. </w:t>
+      </w:r>
+      <w:r>
+        <w:t xml:space="preserve"> </w:t>
+      </w:r>
+    </w:p>
+    <w:p/>
+    <w:p/>
+    <w:p/>
+    <w:p/>
+    <w:p/>
     <w:p/>
     <w:sectPr>
-      <w:headerReference w:type="default" r:id="rId10"/>
-      <w:footerReference w:type="default" r:id="rId11"/>
+      <w:headerReference w:type="default" r:id="rId11"/>
+      <w:footerReference w:type="default" r:id="rId12"/>
       <w:pgSz w:w="11906" w:h="16838"/>
       <w:pgMar w:top="1417" w:right="1134" w:bottom="1134" w:left="1134" w:header="708" w:footer="708" w:gutter="0"/>
       <w:cols w:space="708"/>
@@ -1975,7 +3753,7 @@
         <w:rFonts w:ascii="Calibri" w:eastAsiaTheme="minorHAnsi" w:hAnsi="Calibri" w:cs="Calibri" w:hint="default"/>
       </w:rPr>
     </w:lvl>
-    <w:lvl w:ilvl="1" w:tplc="04100003" w:tentative="1">
+    <w:lvl w:ilvl="1" w:tplc="04100003">
       <w:start w:val="1"/>
       <w:numFmt w:val="bullet"/>
       <w:lvlText w:val="o"/>
@@ -1987,7 +3765,7 @@
         <w:rFonts w:ascii="Courier New" w:hAnsi="Courier New" w:cs="Courier New" w:hint="default"/>
       </w:rPr>
     </w:lvl>
-    <w:lvl w:ilvl="2" w:tplc="04100005" w:tentative="1">
+    <w:lvl w:ilvl="2" w:tplc="04100005">
       <w:start w:val="1"/>
       <w:numFmt w:val="bullet"/>
       <w:lvlText w:val=""/>
@@ -1999,7 +3777,7 @@
         <w:rFonts w:ascii="Wingdings" w:hAnsi="Wingdings" w:hint="default"/>
       </w:rPr>
     </w:lvl>
-    <w:lvl w:ilvl="3" w:tplc="04100001" w:tentative="1">
+    <w:lvl w:ilvl="3" w:tplc="04100001">
       <w:start w:val="1"/>
       <w:numFmt w:val="bullet"/>
       <w:lvlText w:val=""/>
@@ -2186,6 +3964,118 @@
     </w:lvl>
   </w:abstractNum>
   <w:abstractNum w:abstractNumId="2" w15:restartNumberingAfterBreak="0">
+    <w:nsid w:val="26EC58D6"/>
+    <w:multiLevelType w:val="hybridMultilevel"/>
+    <w:tmpl w:val="8FA88CC4"/>
+    <w:lvl w:ilvl="0" w:tplc="B220EB18">
+      <w:numFmt w:val="bullet"/>
+      <w:lvlText w:val="-"/>
+      <w:lvlJc w:val="left"/>
+      <w:pPr>
+        <w:ind w:left="720" w:hanging="360"/>
+      </w:pPr>
+      <w:rPr>
+        <w:rFonts w:ascii="Calibri" w:eastAsiaTheme="minorHAnsi" w:hAnsi="Calibri" w:cs="Calibri" w:hint="default"/>
+      </w:rPr>
+    </w:lvl>
+    <w:lvl w:ilvl="1" w:tplc="04100003">
+      <w:start w:val="1"/>
+      <w:numFmt w:val="bullet"/>
+      <w:lvlText w:val="o"/>
+      <w:lvlJc w:val="left"/>
+      <w:pPr>
+        <w:ind w:left="1440" w:hanging="360"/>
+      </w:pPr>
+      <w:rPr>
+        <w:rFonts w:ascii="Courier New" w:hAnsi="Courier New" w:cs="Courier New" w:hint="default"/>
+      </w:rPr>
+    </w:lvl>
+    <w:lvl w:ilvl="2" w:tplc="04100005" w:tentative="1">
+      <w:start w:val="1"/>
+      <w:numFmt w:val="bullet"/>
+      <w:lvlText w:val=""/>
+      <w:lvlJc w:val="left"/>
+      <w:pPr>
+        <w:ind w:left="2160" w:hanging="360"/>
+      </w:pPr>
+      <w:rPr>
+        <w:rFonts w:ascii="Wingdings" w:hAnsi="Wingdings" w:hint="default"/>
+      </w:rPr>
+    </w:lvl>
+    <w:lvl w:ilvl="3" w:tplc="04100001" w:tentative="1">
+      <w:start w:val="1"/>
+      <w:numFmt w:val="bullet"/>
+      <w:lvlText w:val=""/>
+      <w:lvlJc w:val="left"/>
+      <w:pPr>
+        <w:ind w:left="2880" w:hanging="360"/>
+      </w:pPr>
+      <w:rPr>
+        <w:rFonts w:ascii="Symbol" w:hAnsi="Symbol" w:hint="default"/>
+      </w:rPr>
+    </w:lvl>
+    <w:lvl w:ilvl="4" w:tplc="04100003" w:tentative="1">
+      <w:start w:val="1"/>
+      <w:numFmt w:val="bullet"/>
+      <w:lvlText w:val="o"/>
+      <w:lvlJc w:val="left"/>
+      <w:pPr>
+        <w:ind w:left="3600" w:hanging="360"/>
+      </w:pPr>
+      <w:rPr>
+        <w:rFonts w:ascii="Courier New" w:hAnsi="Courier New" w:cs="Courier New" w:hint="default"/>
+      </w:rPr>
+    </w:lvl>
+    <w:lvl w:ilvl="5" w:tplc="04100005" w:tentative="1">
+      <w:start w:val="1"/>
+      <w:numFmt w:val="bullet"/>
+      <w:lvlText w:val=""/>
+      <w:lvlJc w:val="left"/>
+      <w:pPr>
+        <w:ind w:left="4320" w:hanging="360"/>
+      </w:pPr>
+      <w:rPr>
+        <w:rFonts w:ascii="Wingdings" w:hAnsi="Wingdings" w:hint="default"/>
+      </w:rPr>
+    </w:lvl>
+    <w:lvl w:ilvl="6" w:tplc="04100001" w:tentative="1">
+      <w:start w:val="1"/>
+      <w:numFmt w:val="bullet"/>
+      <w:lvlText w:val=""/>
+      <w:lvlJc w:val="left"/>
+      <w:pPr>
+        <w:ind w:left="5040" w:hanging="360"/>
+      </w:pPr>
+      <w:rPr>
+        <w:rFonts w:ascii="Symbol" w:hAnsi="Symbol" w:hint="default"/>
+      </w:rPr>
+    </w:lvl>
+    <w:lvl w:ilvl="7" w:tplc="04100003" w:tentative="1">
+      <w:start w:val="1"/>
+      <w:numFmt w:val="bullet"/>
+      <w:lvlText w:val="o"/>
+      <w:lvlJc w:val="left"/>
+      <w:pPr>
+        <w:ind w:left="5760" w:hanging="360"/>
+      </w:pPr>
+      <w:rPr>
+        <w:rFonts w:ascii="Courier New" w:hAnsi="Courier New" w:cs="Courier New" w:hint="default"/>
+      </w:rPr>
+    </w:lvl>
+    <w:lvl w:ilvl="8" w:tplc="04100005" w:tentative="1">
+      <w:start w:val="1"/>
+      <w:numFmt w:val="bullet"/>
+      <w:lvlText w:val=""/>
+      <w:lvlJc w:val="left"/>
+      <w:pPr>
+        <w:ind w:left="6480" w:hanging="360"/>
+      </w:pPr>
+      <w:rPr>
+        <w:rFonts w:ascii="Wingdings" w:hAnsi="Wingdings" w:hint="default"/>
+      </w:rPr>
+    </w:lvl>
+  </w:abstractNum>
+  <w:abstractNum w:abstractNumId="3" w15:restartNumberingAfterBreak="0">
     <w:nsid w:val="32C31208"/>
     <w:multiLevelType w:val="hybridMultilevel"/>
     <w:tmpl w:val="E6528D02"/>
@@ -2298,7 +4188,7 @@
       </w:rPr>
     </w:lvl>
   </w:abstractNum>
-  <w:abstractNum w:abstractNumId="3" w15:restartNumberingAfterBreak="0">
+  <w:abstractNum w:abstractNumId="4" w15:restartNumberingAfterBreak="0">
     <w:nsid w:val="46BD76D8"/>
     <w:multiLevelType w:val="hybridMultilevel"/>
     <w:tmpl w:val="B59225B4"/>
@@ -2411,16 +4301,19 @@
     </w:lvl>
   </w:abstractNum>
   <w:num w:numId="1" w16cid:durableId="726956334">
-    <w:abstractNumId w:val="2"/>
+    <w:abstractNumId w:val="3"/>
   </w:num>
   <w:num w:numId="2" w16cid:durableId="1756778816">
-    <w:abstractNumId w:val="3"/>
+    <w:abstractNumId w:val="4"/>
   </w:num>
   <w:num w:numId="3" w16cid:durableId="1417240328">
     <w:abstractNumId w:val="1"/>
   </w:num>
   <w:num w:numId="4" w16cid:durableId="183176426">
     <w:abstractNumId w:val="0"/>
+  </w:num>
+  <w:num w:numId="5" w16cid:durableId="1623000134">
+    <w:abstractNumId w:val="2"/>
   </w:num>
 </w:numbering>
 </file>
@@ -2942,6 +4835,18 @@
       <w:szCs w:val="18"/>
     </w:rPr>
   </w:style>
+  <w:style w:type="character" w:styleId="Collegamentovisitato">
+    <w:name w:val="FollowedHyperlink"/>
+    <w:basedOn w:val="Carpredefinitoparagrafo"/>
+    <w:uiPriority w:val="99"/>
+    <w:semiHidden/>
+    <w:unhideWhenUsed/>
+    <w:rsid w:val="009C74E7"/>
+    <w:rPr>
+      <w:color w:val="954F72" w:themeColor="followedHyperlink"/>
+      <w:u w:val="single"/>
+    </w:rPr>
+  </w:style>
 </w:styles>
 </file>
 

</xml_diff>